<commit_message>
Spezifikation_TaggY_auktualisiert(2562.)_Joel.docx überarbeitet weiter durchschauen und verberssern
</commit_message>
<xml_diff>
--- a/doc/Spezifikation_TaggY_auktualisiert(2562.)_Joel.docx
+++ b/doc/Spezifikation_TaggY_auktualisiert(2562.)_Joel.docx
@@ -6848,14 +6848,27 @@
                             <w:r>
                               <w:t xml:space="preserve">Abbildung </w:t>
                             </w:r>
-                            <w:fldSimple w:instr=" SEQ Abbildung \* ARABIC ">
-                              <w:r>
-                                <w:rPr>
-                                  <w:noProof/>
-                                </w:rPr>
-                                <w:t>1</w:t>
-                              </w:r>
-                            </w:fldSimple>
+                            <w:r>
+                              <w:fldChar w:fldCharType="begin"/>
+                            </w:r>
+                            <w:r>
+                              <w:instrText xml:space="preserve"> SEQ Abbildung \* ARABIC </w:instrText>
+                            </w:r>
+                            <w:r>
+                              <w:fldChar w:fldCharType="separate"/>
+                            </w:r>
+                            <w:r>
+                              <w:rPr>
+                                <w:noProof/>
+                              </w:rPr>
+                              <w:t>1</w:t>
+                            </w:r>
+                            <w:r>
+                              <w:rPr>
+                                <w:noProof/>
+                              </w:rPr>
+                              <w:fldChar w:fldCharType="end"/>
+                            </w:r>
                             <w:r>
                               <w:t>-System Architektur</w:t>
                             </w:r>
@@ -6933,10 +6946,10 @@
             <v:path o:extrusionok="f" gradientshapeok="t" o:connecttype="rect"/>
             <o:lock v:ext="edit" aspectratio="t"/>
           </v:shapetype>
-          <v:shape id="_x0000_i1026" type="#_x0000_t75" style="width:382.95pt;height:301.05pt" o:ole="">
+          <v:shape id="_x0000_i1025" type="#_x0000_t75" style="width:382.95pt;height:301.05pt" o:ole="">
             <v:imagedata r:id="rId9" o:title=""/>
           </v:shape>
-          <o:OLEObject Type="Embed" ProgID="Visio.Drawing.15" ShapeID="_x0000_i1026" DrawAspect="Content" ObjectID="_1581187581" r:id="rId10"/>
+          <o:OLEObject Type="Embed" ProgID="Visio.Drawing.15" ShapeID="_x0000_i1025" DrawAspect="Content" ObjectID="_1581225555" r:id="rId10"/>
         </w:object>
       </w:r>
     </w:p>
@@ -7048,20 +7061,18 @@
         </w:rPr>
         <w:t xml:space="preserve"> Verfügung. Hauptfunktion ist das Verwalten der TAG-Datenbank und Kommentare.</w:t>
       </w:r>
-      <w:bookmarkStart w:id="12" w:name="_GoBack"/>
-      <w:bookmarkEnd w:id="12"/>
     </w:p>
     <w:p>
       <w:pPr>
         <w:pStyle w:val="2Untertitle"/>
       </w:pPr>
-      <w:bookmarkStart w:id="13" w:name="_Toc507102286"/>
-      <w:bookmarkStart w:id="14" w:name="_Toc507102900"/>
+      <w:bookmarkStart w:id="12" w:name="_Toc507102286"/>
+      <w:bookmarkStart w:id="13" w:name="_Toc507102900"/>
       <w:r>
         <w:t>Stakeholder</w:t>
       </w:r>
+      <w:bookmarkEnd w:id="12"/>
       <w:bookmarkEnd w:id="13"/>
-      <w:bookmarkEnd w:id="14"/>
     </w:p>
     <w:p>
       <w:pPr>
@@ -7431,11 +7442,11 @@
       <w:pPr>
         <w:pStyle w:val="2Untertitle"/>
       </w:pPr>
-      <w:bookmarkStart w:id="15" w:name="_Toc507102901"/>
+      <w:bookmarkStart w:id="14" w:name="_Toc507102901"/>
       <w:r>
         <w:t>Produktfunktionen</w:t>
       </w:r>
-      <w:bookmarkEnd w:id="15"/>
+      <w:bookmarkEnd w:id="14"/>
     </w:p>
     <w:p>
       <w:pPr>
@@ -7457,16 +7468,16 @@
           <w:rFonts w:ascii="Arial" w:hAnsi="Arial" w:cs="Arial"/>
         </w:rPr>
       </w:pPr>
-      <w:bookmarkStart w:id="16" w:name="_Toc507102287"/>
-      <w:bookmarkStart w:id="17" w:name="_Toc507102902"/>
+      <w:bookmarkStart w:id="15" w:name="_Toc507102287"/>
+      <w:bookmarkStart w:id="16" w:name="_Toc507102902"/>
       <w:r>
         <w:rPr>
           <w:rFonts w:ascii="Arial" w:hAnsi="Arial" w:cs="Arial"/>
         </w:rPr>
         <w:t>Use-Cases</w:t>
       </w:r>
+      <w:bookmarkEnd w:id="15"/>
       <w:bookmarkEnd w:id="16"/>
-      <w:bookmarkEnd w:id="17"/>
     </w:p>
     <w:p>
       <w:pPr>
@@ -7492,10 +7503,10 @@
       </w:pPr>
       <w:r>
         <w:object w:dxaOrig="10412" w:dyaOrig="4473" w14:anchorId="02821E97">
-          <v:shape id="_x0000_i1025" type="#_x0000_t75" style="width:453.75pt;height:195pt" o:ole="">
+          <v:shape id="_x0000_i1026" type="#_x0000_t75" style="width:453.95pt;height:195pt" o:ole="">
             <v:imagedata r:id="rId11" o:title=""/>
           </v:shape>
-          <o:OLEObject Type="Embed" ProgID="Visio.Drawing.15" ShapeID="_x0000_i1025" DrawAspect="Content" ObjectID="_1581187582" r:id="rId12"/>
+          <o:OLEObject Type="Embed" ProgID="Visio.Drawing.15" ShapeID="_x0000_i1026" DrawAspect="Content" ObjectID="_1581225556" r:id="rId12"/>
         </w:object>
       </w:r>
     </w:p>
@@ -8098,137 +8109,137 @@
       <w:pPr>
         <w:pStyle w:val="2Untertitle"/>
       </w:pPr>
-      <w:bookmarkStart w:id="18" w:name="_Toc507102903"/>
+      <w:bookmarkStart w:id="17" w:name="_Toc507102903"/>
       <w:r>
         <w:t>Restriktionen</w:t>
+      </w:r>
+      <w:bookmarkEnd w:id="17"/>
+    </w:p>
+    <w:p>
+      <w:pPr>
+        <w:rPr>
+          <w:rFonts w:cs="Arial"/>
+          <w:lang w:eastAsia="de-CH"/>
+        </w:rPr>
+      </w:pPr>
+      <w:r>
+        <w:rPr>
+          <w:rFonts w:cs="Arial"/>
+          <w:lang w:eastAsia="de-CH"/>
+        </w:rPr>
+        <w:t xml:space="preserve">Aufgrund der dargestellten Bilder </w:t>
+      </w:r>
+      <w:r>
+        <w:rPr>
+          <w:rFonts w:cs="Arial"/>
+          <w:lang w:eastAsia="de-CH"/>
+        </w:rPr>
+        <w:t>darf</w:t>
+      </w:r>
+      <w:r>
+        <w:rPr>
+          <w:rFonts w:cs="Arial"/>
+          <w:lang w:eastAsia="de-CH"/>
+        </w:rPr>
+        <w:t xml:space="preserve"> keine Diagnose möglich sei</w:t>
+      </w:r>
+      <w:r>
+        <w:rPr>
+          <w:rFonts w:cs="Arial"/>
+          <w:lang w:eastAsia="de-CH"/>
+        </w:rPr>
+        <w:t>n, daher sollten alle Daten a</w:t>
+      </w:r>
+      <w:r>
+        <w:rPr>
+          <w:rFonts w:cs="Arial"/>
+          <w:lang w:eastAsia="de-CH"/>
+        </w:rPr>
+        <w:t>non</w:t>
+      </w:r>
+      <w:r>
+        <w:rPr>
+          <w:rFonts w:cs="Arial"/>
+          <w:lang w:eastAsia="de-CH"/>
+        </w:rPr>
+        <w:t>y</w:t>
+      </w:r>
+      <w:r>
+        <w:rPr>
+          <w:rFonts w:cs="Arial"/>
+          <w:lang w:eastAsia="de-CH"/>
+        </w:rPr>
+        <w:t>mi</w:t>
+      </w:r>
+      <w:r>
+        <w:rPr>
+          <w:rFonts w:cs="Arial"/>
+          <w:lang w:eastAsia="de-CH"/>
+        </w:rPr>
+        <w:t xml:space="preserve">siert sein. </w:t>
+      </w:r>
+    </w:p>
+    <w:p>
+      <w:pPr>
+        <w:rPr>
+          <w:rFonts w:cs="Arial"/>
+          <w:lang w:eastAsia="de-CH"/>
+        </w:rPr>
+      </w:pPr>
+      <w:r>
+        <w:rPr>
+          <w:rFonts w:cs="Arial"/>
+          <w:color w:val="FF0000"/>
+          <w:lang w:eastAsia="de-CH"/>
+        </w:rPr>
+        <w:t xml:space="preserve">Es wird davon ausgegangen, dass nie mehr als 10 Personen das System gleichzeitig verwenden wird. </w:t>
+      </w:r>
+      <w:r>
+        <w:rPr>
+          <w:rFonts w:cs="Arial"/>
+          <w:lang w:eastAsia="de-CH"/>
+        </w:rPr>
+        <w:t xml:space="preserve">Dennoch sollten die Daten-Persistenz berücksichtigt werden um möglichen Probleme vorzubeugen. </w:t>
+      </w:r>
+      <w:r>
+        <w:rPr>
+          <w:rFonts w:cs="Arial"/>
+          <w:color w:val="FF0000"/>
+          <w:lang w:eastAsia="de-CH"/>
+        </w:rPr>
+        <w:t>Es sollten möglichst wenige Transaktionen durchgeführt werden, so soll die Benützte Datenmenge gering gehalten werden.</w:t>
+      </w:r>
+    </w:p>
+    <w:p>
+      <w:pPr>
+        <w:pStyle w:val="2Untertitle"/>
+      </w:pPr>
+      <w:bookmarkStart w:id="18" w:name="_Toc507102904"/>
+      <w:r>
+        <w:t>Annahmen und Abhängigkeiten</w:t>
       </w:r>
       <w:bookmarkEnd w:id="18"/>
     </w:p>
     <w:p>
       <w:pPr>
-        <w:rPr>
-          <w:rFonts w:cs="Arial"/>
+        <w:pStyle w:val="berschrift1"/>
+        <w:spacing w:line="360" w:lineRule="auto"/>
+        <w:rPr>
+          <w:rFonts w:ascii="Arial" w:hAnsi="Arial" w:cs="Arial"/>
           <w:lang w:eastAsia="de-CH"/>
         </w:rPr>
       </w:pPr>
+      <w:bookmarkStart w:id="19" w:name="_Toc507102288"/>
+      <w:bookmarkStart w:id="20" w:name="_Toc507102905"/>
       <w:r>
         <w:rPr>
-          <w:rFonts w:cs="Arial"/>
+          <w:rFonts w:ascii="Arial" w:hAnsi="Arial" w:cs="Arial"/>
           <w:lang w:eastAsia="de-CH"/>
         </w:rPr>
-        <w:t xml:space="preserve">Aufgrund der dargestellten Bilder </w:t>
-      </w:r>
-      <w:r>
-        <w:rPr>
-          <w:rFonts w:cs="Arial"/>
-          <w:lang w:eastAsia="de-CH"/>
-        </w:rPr>
-        <w:t>darf</w:t>
-      </w:r>
-      <w:r>
-        <w:rPr>
-          <w:rFonts w:cs="Arial"/>
-          <w:lang w:eastAsia="de-CH"/>
-        </w:rPr>
-        <w:t xml:space="preserve"> keine Diagnose möglich sei</w:t>
-      </w:r>
-      <w:r>
-        <w:rPr>
-          <w:rFonts w:cs="Arial"/>
-          <w:lang w:eastAsia="de-CH"/>
-        </w:rPr>
-        <w:t>n, daher sollten alle Daten a</w:t>
-      </w:r>
-      <w:r>
-        <w:rPr>
-          <w:rFonts w:cs="Arial"/>
-          <w:lang w:eastAsia="de-CH"/>
-        </w:rPr>
-        <w:t>non</w:t>
-      </w:r>
-      <w:r>
-        <w:rPr>
-          <w:rFonts w:cs="Arial"/>
-          <w:lang w:eastAsia="de-CH"/>
-        </w:rPr>
-        <w:t>y</w:t>
-      </w:r>
-      <w:r>
-        <w:rPr>
-          <w:rFonts w:cs="Arial"/>
-          <w:lang w:eastAsia="de-CH"/>
-        </w:rPr>
-        <w:t>mi</w:t>
-      </w:r>
-      <w:r>
-        <w:rPr>
-          <w:rFonts w:cs="Arial"/>
-          <w:lang w:eastAsia="de-CH"/>
-        </w:rPr>
-        <w:t xml:space="preserve">siert sein. </w:t>
-      </w:r>
-    </w:p>
-    <w:p>
-      <w:pPr>
-        <w:rPr>
-          <w:rFonts w:cs="Arial"/>
-          <w:lang w:eastAsia="de-CH"/>
-        </w:rPr>
-      </w:pPr>
-      <w:r>
-        <w:rPr>
-          <w:rFonts w:cs="Arial"/>
-          <w:color w:val="FF0000"/>
-          <w:lang w:eastAsia="de-CH"/>
-        </w:rPr>
-        <w:t xml:space="preserve">Es wird davon ausgegangen, dass nie mehr als 10 Personen das System gleichzeitig verwenden wird. </w:t>
-      </w:r>
-      <w:r>
-        <w:rPr>
-          <w:rFonts w:cs="Arial"/>
-          <w:lang w:eastAsia="de-CH"/>
-        </w:rPr>
-        <w:t xml:space="preserve">Dennoch sollten die Daten-Persistenz berücksichtigt werden um möglichen Probleme vorzubeugen. </w:t>
-      </w:r>
-      <w:r>
-        <w:rPr>
-          <w:rFonts w:cs="Arial"/>
-          <w:color w:val="FF0000"/>
-          <w:lang w:eastAsia="de-CH"/>
-        </w:rPr>
-        <w:t>Es sollten möglichst wenige Transaktionen durchgeführt werden, so soll die Benützte Datenmenge gering gehalten werden.</w:t>
-      </w:r>
-    </w:p>
-    <w:p>
-      <w:pPr>
-        <w:pStyle w:val="2Untertitle"/>
-      </w:pPr>
-      <w:bookmarkStart w:id="19" w:name="_Toc507102904"/>
-      <w:r>
-        <w:t>Annahmen und Abhängigkeiten</w:t>
+        <w:t>Spezifische Anforderungen</w:t>
       </w:r>
       <w:bookmarkEnd w:id="19"/>
-    </w:p>
-    <w:p>
-      <w:pPr>
-        <w:pStyle w:val="berschrift1"/>
-        <w:spacing w:line="360" w:lineRule="auto"/>
-        <w:rPr>
-          <w:rFonts w:ascii="Arial" w:hAnsi="Arial" w:cs="Arial"/>
-          <w:lang w:eastAsia="de-CH"/>
-        </w:rPr>
-      </w:pPr>
-      <w:bookmarkStart w:id="20" w:name="_Toc507102288"/>
-      <w:bookmarkStart w:id="21" w:name="_Toc507102905"/>
-      <w:r>
-        <w:rPr>
-          <w:rFonts w:ascii="Arial" w:hAnsi="Arial" w:cs="Arial"/>
-          <w:lang w:eastAsia="de-CH"/>
-        </w:rPr>
-        <w:t>Spezifische Anforderungen</w:t>
-      </w:r>
       <w:bookmarkEnd w:id="20"/>
-      <w:bookmarkEnd w:id="21"/>
     </w:p>
     <w:p>
       <w:pPr>
@@ -8295,14 +8306,14 @@
       <w:pPr>
         <w:pStyle w:val="2Untertitle"/>
       </w:pPr>
-      <w:bookmarkStart w:id="22" w:name="_Toc507102906"/>
+      <w:bookmarkStart w:id="21" w:name="_Toc507102906"/>
       <w:r>
         <w:t>Client</w:t>
       </w:r>
       <w:r>
         <w:t xml:space="preserve"> Applikation</w:t>
       </w:r>
-      <w:bookmarkEnd w:id="22"/>
+      <w:bookmarkEnd w:id="21"/>
     </w:p>
     <w:tbl>
       <w:tblPr>
@@ -8315,10 +8326,10 @@
         <w:tblLook w:val="0000" w:firstRow="0" w:lastRow="0" w:firstColumn="0" w:lastColumn="0" w:noHBand="0" w:noVBand="0"/>
       </w:tblPr>
       <w:tblGrid>
-        <w:gridCol w:w="563"/>
-        <w:gridCol w:w="748"/>
-        <w:gridCol w:w="1622"/>
-        <w:gridCol w:w="3811"/>
+        <w:gridCol w:w="624"/>
+        <w:gridCol w:w="775"/>
+        <w:gridCol w:w="1670"/>
+        <w:gridCol w:w="3675"/>
         <w:gridCol w:w="1383"/>
         <w:gridCol w:w="1084"/>
       </w:tblGrid>
@@ -8757,7 +8768,19 @@
               <w:rPr>
                 <w:rFonts w:eastAsia="F"/>
               </w:rPr>
-              <w:t>Tagübersicht</w:t>
+              <w:t>Tag</w:t>
+            </w:r>
+            <w:r>
+              <w:rPr>
+                <w:rFonts w:eastAsia="F"/>
+              </w:rPr>
+              <w:t>-Ü</w:t>
+            </w:r>
+            <w:r>
+              <w:rPr>
+                <w:rFonts w:eastAsia="F"/>
+              </w:rPr>
+              <w:t>bersicht</w:t>
             </w:r>
           </w:p>
         </w:tc>
@@ -8871,7 +8894,7 @@
               <w:rPr>
                 <w:rFonts w:eastAsia="F"/>
               </w:rPr>
-              <w:t>W3</w:t>
+              <w:t>W2.1</w:t>
             </w:r>
           </w:p>
         </w:tc>
@@ -8900,7 +8923,7 @@
               <w:rPr>
                 <w:rFonts w:eastAsia="F"/>
               </w:rPr>
-              <w:t>UC1</w:t>
+              <w:t>UC3</w:t>
             </w:r>
           </w:p>
         </w:tc>
@@ -8929,7 +8952,7 @@
               <w:rPr>
                 <w:rFonts w:eastAsia="F"/>
               </w:rPr>
-              <w:t>Tagübersicht-Suche</w:t>
+              <w:t>Tag-Verwalten</w:t>
             </w:r>
           </w:p>
         </w:tc>
@@ -8958,31 +8981,7 @@
               <w:rPr>
                 <w:rFonts w:eastAsia="F"/>
               </w:rPr>
-              <w:t>Durch das Anwählen eines in der Liste befindlichen Tags werden nach Beendigung der Suchanfrage nur die über ein</w:t>
-            </w:r>
-            <w:r>
-              <w:rPr>
-                <w:rFonts w:eastAsia="F"/>
-              </w:rPr>
-              <w:t xml:space="preserve"> entsprechendes Tag verfügende</w:t>
-            </w:r>
-            <w:r>
-              <w:rPr>
-                <w:rFonts w:eastAsia="F"/>
-              </w:rPr>
-              <w:t xml:space="preserve"> Bilder ang</w:t>
-            </w:r>
-            <w:r>
-              <w:rPr>
-                <w:rFonts w:eastAsia="F"/>
-              </w:rPr>
-              <w:t>e</w:t>
-            </w:r>
-            <w:r>
-              <w:rPr>
-                <w:rFonts w:eastAsia="F"/>
-              </w:rPr>
-              <w:t>zeigt.</w:t>
+              <w:t>Nur in der Tag-Übersicht kann man Tag entfernen und hinzufügen</w:t>
             </w:r>
           </w:p>
         </w:tc>
@@ -9012,7 +9011,7 @@
               <w:rPr>
                 <w:rFonts w:eastAsia="F"/>
               </w:rPr>
-              <w:t>W1</w:t>
+              <w:t>W2</w:t>
             </w:r>
           </w:p>
         </w:tc>
@@ -9036,7 +9035,7 @@
               <w:rPr>
                 <w:rFonts w:eastAsia="F"/>
               </w:rPr>
-              <w:t>hoch</w:t>
+              <w:t>mittel</w:t>
             </w:r>
           </w:p>
         </w:tc>
@@ -9067,7 +9066,7 @@
               <w:rPr>
                 <w:rFonts w:eastAsia="F"/>
               </w:rPr>
-              <w:t>W4</w:t>
+              <w:t>W3</w:t>
             </w:r>
           </w:p>
         </w:tc>
@@ -9125,7 +9124,7 @@
               <w:rPr>
                 <w:rFonts w:eastAsia="F"/>
               </w:rPr>
-              <w:t>Tagsuche</w:t>
+              <w:t>Tagübersicht-Suche</w:t>
             </w:r>
           </w:p>
         </w:tc>
@@ -9154,13 +9153,19 @@
               <w:rPr>
                 <w:rFonts w:eastAsia="F"/>
               </w:rPr>
-              <w:t>M</w:t>
-            </w:r>
-            <w:r>
-              <w:rPr>
-                <w:rFonts w:eastAsia="F"/>
-              </w:rPr>
-              <w:t>ithilfe einer Textsuche nach Tags gesucht werden. Auch eine Teilsuche ist möglich. Nach Beendigung der Suchanfrage werden nur die über ein entsprechendes Tag verfügenden Bilder ang</w:t>
+              <w:t>Durch das Anwählen eines in der Liste befindlichen Tags werden nach Beendigung der Suchanfrage nur die über ein</w:t>
+            </w:r>
+            <w:r>
+              <w:rPr>
+                <w:rFonts w:eastAsia="F"/>
+              </w:rPr>
+              <w:t xml:space="preserve"> entsprechendes Tag verfügende</w:t>
+            </w:r>
+            <w:r>
+              <w:rPr>
+                <w:rFonts w:eastAsia="F"/>
+              </w:rPr>
+              <w:t xml:space="preserve"> Bilder ang</w:t>
             </w:r>
             <w:r>
               <w:rPr>
@@ -9172,7 +9177,7 @@
               <w:rPr>
                 <w:rFonts w:eastAsia="F"/>
               </w:rPr>
-              <w:t>zeigt. Zusätzlich können durch logische Operatoren (AND, OR) eine spezifischere Suche durchgeführt werden</w:t>
+              <w:t>zeigt.</w:t>
             </w:r>
           </w:p>
         </w:tc>
@@ -9257,7 +9262,7 @@
               <w:rPr>
                 <w:rFonts w:eastAsia="F"/>
               </w:rPr>
-              <w:t>W5</w:t>
+              <w:t>W4</w:t>
             </w:r>
           </w:p>
         </w:tc>
@@ -9286,7 +9291,7 @@
               <w:rPr>
                 <w:rFonts w:eastAsia="F"/>
               </w:rPr>
-              <w:t>UC4</w:t>
+              <w:t>UC1</w:t>
             </w:r>
           </w:p>
         </w:tc>
@@ -9315,7 +9320,7 @@
               <w:rPr>
                 <w:rFonts w:eastAsia="F"/>
               </w:rPr>
-              <w:t>Fenster-Anzeige</w:t>
+              <w:t>Tagsuche</w:t>
             </w:r>
           </w:p>
         </w:tc>
@@ -9344,31 +9349,37 @@
               <w:rPr>
                 <w:rFonts w:eastAsia="F"/>
               </w:rPr>
-              <w:t>Durch das Anklicken eines Bildes in der Übersi</w:t>
-            </w:r>
-            <w:r>
-              <w:rPr>
-                <w:rFonts w:eastAsia="F"/>
-              </w:rPr>
-              <w:t>cht wird das ausgewählte Bild in der</w:t>
-            </w:r>
-            <w:r>
-              <w:rPr>
-                <w:rFonts w:eastAsia="F"/>
-              </w:rPr>
-              <w:t xml:space="preserve"> Orginalratio in einem eigenem Fenster m</w:t>
-            </w:r>
-            <w:r>
-              <w:rPr>
-                <w:rFonts w:eastAsia="F"/>
-              </w:rPr>
-              <w:t xml:space="preserve">it den entsprechenden Metadaten, Kommentar und Tags </w:t>
-            </w:r>
-            <w:r>
-              <w:rPr>
-                <w:rFonts w:eastAsia="F"/>
-              </w:rPr>
-              <w:t>dargestellt</w:t>
+              <w:t>M</w:t>
+            </w:r>
+            <w:r>
+              <w:rPr>
+                <w:rFonts w:eastAsia="F"/>
+              </w:rPr>
+              <w:t>ithilfe einer Textsuche</w:t>
+            </w:r>
+            <w:r>
+              <w:rPr>
+                <w:rFonts w:eastAsia="F"/>
+              </w:rPr>
+              <w:t xml:space="preserve"> kann nach Tags gesucht werden, auch eine Teilsuche soll</w:t>
+            </w:r>
+            <w:r>
+              <w:rPr>
+                <w:rFonts w:eastAsia="F"/>
+              </w:rPr>
+              <w:t xml:space="preserve"> möglich</w:t>
+            </w:r>
+            <w:r>
+              <w:rPr>
+                <w:rFonts w:eastAsia="F"/>
+              </w:rPr>
+              <w:t xml:space="preserve"> sein</w:t>
+            </w:r>
+            <w:r>
+              <w:rPr>
+                <w:rFonts w:eastAsia="F"/>
+              </w:rPr>
+              <w:t xml:space="preserve">. </w:t>
             </w:r>
           </w:p>
         </w:tc>
@@ -9398,7 +9409,7 @@
               <w:rPr>
                 <w:rFonts w:eastAsia="F"/>
               </w:rPr>
-              <w:t>W3,W4</w:t>
+              <w:t>W1</w:t>
             </w:r>
           </w:p>
         </w:tc>
@@ -9422,7 +9433,7 @@
               <w:rPr>
                 <w:rFonts w:eastAsia="F"/>
               </w:rPr>
-              <w:t>Hoch</w:t>
+              <w:t>hoch</w:t>
             </w:r>
           </w:p>
         </w:tc>
@@ -9432,7 +9443,6 @@
           <w:tcPr>
             <w:tcW w:w="0" w:type="auto"/>
             <w:tcBorders>
-              <w:top w:val="single" w:sz="2" w:space="0" w:color="000000"/>
               <w:left w:val="single" w:sz="2" w:space="0" w:color="000000"/>
               <w:bottom w:val="single" w:sz="2" w:space="0" w:color="000000"/>
             </w:tcBorders>
@@ -9454,15 +9464,14 @@
               <w:rPr>
                 <w:rFonts w:eastAsia="F"/>
               </w:rPr>
-              <w:t>W5</w:t>
-            </w:r>
-          </w:p>
-        </w:tc>
-        <w:tc>
-          <w:tcPr>
-            <w:tcW w:w="0" w:type="auto"/>
-            <w:tcBorders>
-              <w:top w:val="single" w:sz="2" w:space="0" w:color="000000"/>
+              <w:t>W4.1</w:t>
+            </w:r>
+          </w:p>
+        </w:tc>
+        <w:tc>
+          <w:tcPr>
+            <w:tcW w:w="0" w:type="auto"/>
+            <w:tcBorders>
               <w:left w:val="single" w:sz="2" w:space="0" w:color="000000"/>
               <w:bottom w:val="single" w:sz="2" w:space="0" w:color="000000"/>
             </w:tcBorders>
@@ -9484,29 +9493,14 @@
               <w:rPr>
                 <w:rFonts w:eastAsia="F"/>
               </w:rPr>
-              <w:t>UC1,</w:t>
-            </w:r>
-          </w:p>
-          <w:p>
-            <w:pPr>
-              <w:pStyle w:val="TableContents"/>
-              <w:rPr>
-                <w:rFonts w:eastAsia="F"/>
-              </w:rPr>
-            </w:pPr>
-            <w:r>
-              <w:rPr>
-                <w:rFonts w:eastAsia="F"/>
-              </w:rPr>
-              <w:t>UC4</w:t>
-            </w:r>
-          </w:p>
-        </w:tc>
-        <w:tc>
-          <w:tcPr>
-            <w:tcW w:w="0" w:type="auto"/>
-            <w:tcBorders>
-              <w:top w:val="single" w:sz="2" w:space="0" w:color="000000"/>
+              <w:t>UC1</w:t>
+            </w:r>
+          </w:p>
+        </w:tc>
+        <w:tc>
+          <w:tcPr>
+            <w:tcW w:w="0" w:type="auto"/>
+            <w:tcBorders>
               <w:left w:val="single" w:sz="2" w:space="0" w:color="000000"/>
               <w:bottom w:val="single" w:sz="2" w:space="0" w:color="000000"/>
             </w:tcBorders>
@@ -9528,15 +9522,14 @@
               <w:rPr>
                 <w:rFonts w:eastAsia="F"/>
               </w:rPr>
-              <w:t>Bildübersicht</w:t>
-            </w:r>
-          </w:p>
-        </w:tc>
-        <w:tc>
-          <w:tcPr>
-            <w:tcW w:w="0" w:type="auto"/>
-            <w:tcBorders>
-              <w:top w:val="single" w:sz="2" w:space="0" w:color="000000"/>
+              <w:t>Bilder-Suche</w:t>
+            </w:r>
+          </w:p>
+        </w:tc>
+        <w:tc>
+          <w:tcPr>
+            <w:tcW w:w="0" w:type="auto"/>
+            <w:tcBorders>
               <w:left w:val="single" w:sz="2" w:space="0" w:color="000000"/>
               <w:bottom w:val="single" w:sz="2" w:space="0" w:color="000000"/>
             </w:tcBorders>
@@ -9557,17 +9550,15 @@
             <w:r>
               <w:rPr>
                 <w:rFonts w:eastAsia="F"/>
-                <w:color w:val="FF0000"/>
-              </w:rPr>
-              <w:t>Es soll Möglich sein, zusätzlich zu den Bildern Informationen anzuzeigen.</w:t>
-            </w:r>
-          </w:p>
-        </w:tc>
-        <w:tc>
-          <w:tcPr>
-            <w:tcW w:w="0" w:type="auto"/>
-            <w:tcBorders>
-              <w:top w:val="single" w:sz="2" w:space="0" w:color="000000"/>
+              </w:rPr>
+              <w:t>Bilder werden aufgrund von Tags gesucht, dabei kann man unterschiedliche Tags mit OR und AND mit einander verbinden.</w:t>
+            </w:r>
+          </w:p>
+        </w:tc>
+        <w:tc>
+          <w:tcPr>
+            <w:tcW w:w="0" w:type="auto"/>
+            <w:tcBorders>
               <w:left w:val="single" w:sz="2" w:space="0" w:color="000000"/>
               <w:bottom w:val="single" w:sz="2" w:space="0" w:color="000000"/>
               <w:right w:val="single" w:sz="2" w:space="0" w:color="000000"/>
@@ -9590,15 +9581,14 @@
               <w:rPr>
                 <w:rFonts w:eastAsia="F"/>
               </w:rPr>
-              <w:t>W1</w:t>
-            </w:r>
-          </w:p>
-        </w:tc>
-        <w:tc>
-          <w:tcPr>
-            <w:tcW w:w="0" w:type="auto"/>
-            <w:tcBorders>
-              <w:top w:val="single" w:sz="2" w:space="0" w:color="000000"/>
+              <w:t>W4</w:t>
+            </w:r>
+          </w:p>
+        </w:tc>
+        <w:tc>
+          <w:tcPr>
+            <w:tcW w:w="0" w:type="auto"/>
+            <w:tcBorders>
               <w:left w:val="single" w:sz="2" w:space="0" w:color="000000"/>
               <w:bottom w:val="single" w:sz="2" w:space="0" w:color="000000"/>
               <w:right w:val="single" w:sz="2" w:space="0" w:color="000000"/>
@@ -9615,7 +9605,7 @@
               <w:rPr>
                 <w:rFonts w:eastAsia="F"/>
               </w:rPr>
-              <w:t>niedrig</w:t>
+              <w:t>hoch</w:t>
             </w:r>
           </w:p>
         </w:tc>
@@ -9646,7 +9636,7 @@
               <w:rPr>
                 <w:rFonts w:eastAsia="F"/>
               </w:rPr>
-              <w:t>W6</w:t>
+              <w:t>W5</w:t>
             </w:r>
           </w:p>
         </w:tc>
@@ -9675,7 +9665,7 @@
               <w:rPr>
                 <w:rFonts w:eastAsia="F"/>
               </w:rPr>
-              <w:t>UC5</w:t>
+              <w:t>UC4</w:t>
             </w:r>
           </w:p>
         </w:tc>
@@ -9704,7 +9694,7 @@
               <w:rPr>
                 <w:rFonts w:eastAsia="F"/>
               </w:rPr>
-              <w:t>Kommentare Editieren</w:t>
+              <w:t>Fenster-Anzeige</w:t>
             </w:r>
           </w:p>
         </w:tc>
@@ -9733,13 +9723,31 @@
               <w:rPr>
                 <w:rFonts w:eastAsia="F"/>
               </w:rPr>
-              <w:t xml:space="preserve">In der Fenster-Anzeige können </w:t>
-            </w:r>
-            <w:r>
-              <w:rPr>
-                <w:rFonts w:eastAsia="F"/>
-              </w:rPr>
-              <w:t>Kommentare Editiert werden.</w:t>
+              <w:t>Durch das Anklicken eines Bildes in der Übersi</w:t>
+            </w:r>
+            <w:r>
+              <w:rPr>
+                <w:rFonts w:eastAsia="F"/>
+              </w:rPr>
+              <w:t>cht wird das ausgewählte Bild in der</w:t>
+            </w:r>
+            <w:r>
+              <w:rPr>
+                <w:rFonts w:eastAsia="F"/>
+              </w:rPr>
+              <w:t xml:space="preserve"> Orginalratio in einem eigenem Fenster m</w:t>
+            </w:r>
+            <w:r>
+              <w:rPr>
+                <w:rFonts w:eastAsia="F"/>
+              </w:rPr>
+              <w:t xml:space="preserve">it den entsprechenden Metadaten, Kommentar und Tags </w:t>
+            </w:r>
+            <w:r>
+              <w:rPr>
+                <w:rFonts w:eastAsia="F"/>
+              </w:rPr>
+              <w:t>dargestellt</w:t>
             </w:r>
           </w:p>
         </w:tc>
@@ -9769,7 +9777,7 @@
               <w:rPr>
                 <w:rFonts w:eastAsia="F"/>
               </w:rPr>
-              <w:t>W4</w:t>
+              <w:t>W3,W4</w:t>
             </w:r>
           </w:p>
         </w:tc>
@@ -9793,7 +9801,7 @@
               <w:rPr>
                 <w:rFonts w:eastAsia="F"/>
               </w:rPr>
-              <w:t>hoch</w:t>
+              <w:t>Hoch</w:t>
             </w:r>
           </w:p>
         </w:tc>
@@ -9803,7 +9811,9 @@
           <w:tcPr>
             <w:tcW w:w="0" w:type="auto"/>
             <w:tcBorders>
+              <w:top w:val="single" w:sz="2" w:space="0" w:color="000000"/>
               <w:left w:val="single" w:sz="2" w:space="0" w:color="000000"/>
+              <w:bottom w:val="single" w:sz="2" w:space="0" w:color="000000"/>
             </w:tcBorders>
             <w:tcMar>
               <w:top w:w="55" w:type="dxa"/>
@@ -9823,15 +9833,17 @@
               <w:rPr>
                 <w:rFonts w:eastAsia="F"/>
               </w:rPr>
-              <w:t>W10</w:t>
-            </w:r>
-          </w:p>
-        </w:tc>
-        <w:tc>
-          <w:tcPr>
-            <w:tcW w:w="0" w:type="auto"/>
-            <w:tcBorders>
+              <w:t>W5</w:t>
+            </w:r>
+          </w:p>
+        </w:tc>
+        <w:tc>
+          <w:tcPr>
+            <w:tcW w:w="0" w:type="auto"/>
+            <w:tcBorders>
+              <w:top w:val="single" w:sz="2" w:space="0" w:color="000000"/>
               <w:left w:val="single" w:sz="2" w:space="0" w:color="000000"/>
+              <w:bottom w:val="single" w:sz="2" w:space="0" w:color="000000"/>
             </w:tcBorders>
             <w:tcMar>
               <w:top w:w="55" w:type="dxa"/>
@@ -9851,15 +9863,31 @@
               <w:rPr>
                 <w:rFonts w:eastAsia="F"/>
               </w:rPr>
-              <w:t>UC6</w:t>
-            </w:r>
-          </w:p>
-        </w:tc>
-        <w:tc>
-          <w:tcPr>
-            <w:tcW w:w="0" w:type="auto"/>
-            <w:tcBorders>
+              <w:t>UC1,</w:t>
+            </w:r>
+          </w:p>
+          <w:p>
+            <w:pPr>
+              <w:pStyle w:val="TableContents"/>
+              <w:rPr>
+                <w:rFonts w:eastAsia="F"/>
+              </w:rPr>
+            </w:pPr>
+            <w:r>
+              <w:rPr>
+                <w:rFonts w:eastAsia="F"/>
+              </w:rPr>
+              <w:t>UC4</w:t>
+            </w:r>
+          </w:p>
+        </w:tc>
+        <w:tc>
+          <w:tcPr>
+            <w:tcW w:w="0" w:type="auto"/>
+            <w:tcBorders>
+              <w:top w:val="single" w:sz="2" w:space="0" w:color="000000"/>
               <w:left w:val="single" w:sz="2" w:space="0" w:color="000000"/>
+              <w:bottom w:val="single" w:sz="2" w:space="0" w:color="000000"/>
             </w:tcBorders>
             <w:tcMar>
               <w:top w:w="55" w:type="dxa"/>
@@ -9879,15 +9907,17 @@
               <w:rPr>
                 <w:rFonts w:eastAsia="F"/>
               </w:rPr>
-              <w:t>Systemstatus</w:t>
-            </w:r>
-          </w:p>
-        </w:tc>
-        <w:tc>
-          <w:tcPr>
-            <w:tcW w:w="0" w:type="auto"/>
-            <w:tcBorders>
+              <w:t>Bildübersicht</w:t>
+            </w:r>
+          </w:p>
+        </w:tc>
+        <w:tc>
+          <w:tcPr>
+            <w:tcW w:w="0" w:type="auto"/>
+            <w:tcBorders>
+              <w:top w:val="single" w:sz="2" w:space="0" w:color="000000"/>
               <w:left w:val="single" w:sz="2" w:space="0" w:color="000000"/>
+              <w:bottom w:val="single" w:sz="2" w:space="0" w:color="000000"/>
             </w:tcBorders>
             <w:tcMar>
               <w:top w:w="55" w:type="dxa"/>
@@ -9906,34 +9936,33 @@
             <w:r>
               <w:rPr>
                 <w:rFonts w:eastAsia="F"/>
-              </w:rPr>
-              <w:t xml:space="preserve">Der </w:t>
-            </w:r>
-            <w:r>
-              <w:rPr>
-                <w:rFonts w:eastAsia="F"/>
-              </w:rPr>
-              <w:t>Systemstatus</w:t>
-            </w:r>
-            <w:r>
-              <w:rPr>
-                <w:rFonts w:eastAsia="F"/>
-              </w:rPr>
-              <w:t xml:space="preserve"> </w:t>
-            </w:r>
-            <w:r>
-              <w:rPr>
-                <w:rFonts w:eastAsia="F"/>
-              </w:rPr>
-              <w:t>(up/down) ist im Webbrowser ersichtlich</w:t>
-            </w:r>
-          </w:p>
-        </w:tc>
-        <w:tc>
-          <w:tcPr>
-            <w:tcW w:w="0" w:type="auto"/>
-            <w:tcBorders>
+                <w:color w:val="FF0000"/>
+              </w:rPr>
+              <w:t xml:space="preserve">Es soll </w:t>
+            </w:r>
+            <w:r>
+              <w:rPr>
+                <w:rFonts w:eastAsia="F"/>
+                <w:color w:val="FF0000"/>
+              </w:rPr>
+              <w:t>möglich</w:t>
+            </w:r>
+            <w:r>
+              <w:rPr>
+                <w:rFonts w:eastAsia="F"/>
+                <w:color w:val="FF0000"/>
+              </w:rPr>
+              <w:t xml:space="preserve"> sein, zusätzlich zu den Bildern Informationen anzuzeigen.</w:t>
+            </w:r>
+          </w:p>
+        </w:tc>
+        <w:tc>
+          <w:tcPr>
+            <w:tcW w:w="0" w:type="auto"/>
+            <w:tcBorders>
+              <w:top w:val="single" w:sz="2" w:space="0" w:color="000000"/>
               <w:left w:val="single" w:sz="2" w:space="0" w:color="000000"/>
+              <w:bottom w:val="single" w:sz="2" w:space="0" w:color="000000"/>
               <w:right w:val="single" w:sz="2" w:space="0" w:color="000000"/>
             </w:tcBorders>
             <w:tcMar>
@@ -9954,15 +9983,17 @@
               <w:rPr>
                 <w:rFonts w:eastAsia="F"/>
               </w:rPr>
-              <w:t>SX,PX,VX</w:t>
-            </w:r>
-          </w:p>
-        </w:tc>
-        <w:tc>
-          <w:tcPr>
-            <w:tcW w:w="0" w:type="auto"/>
-            <w:tcBorders>
+              <w:t>W1</w:t>
+            </w:r>
+          </w:p>
+        </w:tc>
+        <w:tc>
+          <w:tcPr>
+            <w:tcW w:w="0" w:type="auto"/>
+            <w:tcBorders>
+              <w:top w:val="single" w:sz="2" w:space="0" w:color="000000"/>
               <w:left w:val="single" w:sz="2" w:space="0" w:color="000000"/>
+              <w:bottom w:val="single" w:sz="2" w:space="0" w:color="000000"/>
               <w:right w:val="single" w:sz="2" w:space="0" w:color="000000"/>
             </w:tcBorders>
           </w:tcPr>
@@ -9977,13 +10008,7 @@
               <w:rPr>
                 <w:rFonts w:eastAsia="F"/>
               </w:rPr>
-              <w:t>M</w:t>
-            </w:r>
-            <w:r>
-              <w:rPr>
-                <w:rFonts w:eastAsia="F"/>
-              </w:rPr>
-              <w:t>ittel</w:t>
+              <w:t>niedrig</w:t>
             </w:r>
           </w:p>
         </w:tc>
@@ -10014,7 +10039,7 @@
               <w:rPr>
                 <w:rFonts w:eastAsia="F"/>
               </w:rPr>
-              <w:t>W11</w:t>
+              <w:t>W6</w:t>
             </w:r>
           </w:p>
         </w:tc>
@@ -10043,7 +10068,7 @@
               <w:rPr>
                 <w:rFonts w:eastAsia="F"/>
               </w:rPr>
-              <w:t>X</w:t>
+              <w:t>UC5</w:t>
             </w:r>
           </w:p>
         </w:tc>
@@ -10072,7 +10097,7 @@
               <w:rPr>
                 <w:rFonts w:eastAsia="F"/>
               </w:rPr>
-              <w:t>Login</w:t>
+              <w:t>Kommentare Editieren</w:t>
             </w:r>
           </w:p>
         </w:tc>
@@ -10101,7 +10126,13 @@
               <w:rPr>
                 <w:rFonts w:eastAsia="F"/>
               </w:rPr>
-              <w:t>Es wird kein Login benötigt, da Metadaten nicht verändert werden können.</w:t>
+              <w:t xml:space="preserve">In der Fenster-Anzeige können </w:t>
+            </w:r>
+            <w:r>
+              <w:rPr>
+                <w:rFonts w:eastAsia="F"/>
+              </w:rPr>
+              <w:t>Kommentare Editiert werden.</w:t>
             </w:r>
           </w:p>
         </w:tc>
@@ -10131,7 +10162,7 @@
               <w:rPr>
                 <w:rFonts w:eastAsia="F"/>
               </w:rPr>
-              <w:t>SC, PX, VX</w:t>
+              <w:t>W4</w:t>
             </w:r>
           </w:p>
         </w:tc>
@@ -10155,6 +10186,540 @@
               <w:rPr>
                 <w:rFonts w:eastAsia="F"/>
               </w:rPr>
+              <w:t>hoch</w:t>
+            </w:r>
+          </w:p>
+        </w:tc>
+      </w:tr>
+      <w:tr>
+        <w:tc>
+          <w:tcPr>
+            <w:tcW w:w="0" w:type="auto"/>
+            <w:tcBorders>
+              <w:left w:val="single" w:sz="2" w:space="0" w:color="000000"/>
+              <w:bottom w:val="single" w:sz="2" w:space="0" w:color="000000"/>
+            </w:tcBorders>
+            <w:tcMar>
+              <w:top w:w="55" w:type="dxa"/>
+              <w:left w:w="55" w:type="dxa"/>
+              <w:bottom w:w="55" w:type="dxa"/>
+              <w:right w:w="55" w:type="dxa"/>
+            </w:tcMar>
+          </w:tcPr>
+          <w:p>
+            <w:pPr>
+              <w:pStyle w:val="TableContents"/>
+              <w:rPr>
+                <w:rFonts w:eastAsia="F"/>
+              </w:rPr>
+            </w:pPr>
+            <w:r>
+              <w:rPr>
+                <w:rFonts w:eastAsia="F"/>
+              </w:rPr>
+              <w:t>W6.1</w:t>
+            </w:r>
+          </w:p>
+        </w:tc>
+        <w:tc>
+          <w:tcPr>
+            <w:tcW w:w="0" w:type="auto"/>
+            <w:tcBorders>
+              <w:left w:val="single" w:sz="2" w:space="0" w:color="000000"/>
+              <w:bottom w:val="single" w:sz="2" w:space="0" w:color="000000"/>
+            </w:tcBorders>
+            <w:tcMar>
+              <w:top w:w="55" w:type="dxa"/>
+              <w:left w:w="55" w:type="dxa"/>
+              <w:bottom w:w="55" w:type="dxa"/>
+              <w:right w:w="55" w:type="dxa"/>
+            </w:tcMar>
+          </w:tcPr>
+          <w:p>
+            <w:pPr>
+              <w:pStyle w:val="TableContents"/>
+              <w:rPr>
+                <w:rFonts w:eastAsia="F"/>
+              </w:rPr>
+            </w:pPr>
+            <w:r>
+              <w:rPr>
+                <w:rFonts w:eastAsia="F"/>
+              </w:rPr>
+              <w:t>UC3</w:t>
+            </w:r>
+          </w:p>
+        </w:tc>
+        <w:tc>
+          <w:tcPr>
+            <w:tcW w:w="0" w:type="auto"/>
+            <w:tcBorders>
+              <w:left w:val="single" w:sz="2" w:space="0" w:color="000000"/>
+              <w:bottom w:val="single" w:sz="2" w:space="0" w:color="000000"/>
+            </w:tcBorders>
+            <w:tcMar>
+              <w:top w:w="55" w:type="dxa"/>
+              <w:left w:w="55" w:type="dxa"/>
+              <w:bottom w:w="55" w:type="dxa"/>
+              <w:right w:w="55" w:type="dxa"/>
+            </w:tcMar>
+          </w:tcPr>
+          <w:p>
+            <w:pPr>
+              <w:pStyle w:val="TableContents"/>
+              <w:rPr>
+                <w:rFonts w:eastAsia="F"/>
+              </w:rPr>
+            </w:pPr>
+            <w:r>
+              <w:rPr>
+                <w:rFonts w:eastAsia="F"/>
+              </w:rPr>
+              <w:t>Tags beim Bild editieren</w:t>
+            </w:r>
+          </w:p>
+        </w:tc>
+        <w:tc>
+          <w:tcPr>
+            <w:tcW w:w="0" w:type="auto"/>
+            <w:tcBorders>
+              <w:left w:val="single" w:sz="2" w:space="0" w:color="000000"/>
+              <w:bottom w:val="single" w:sz="2" w:space="0" w:color="000000"/>
+            </w:tcBorders>
+            <w:tcMar>
+              <w:top w:w="55" w:type="dxa"/>
+              <w:left w:w="55" w:type="dxa"/>
+              <w:bottom w:w="55" w:type="dxa"/>
+              <w:right w:w="55" w:type="dxa"/>
+            </w:tcMar>
+          </w:tcPr>
+          <w:p>
+            <w:pPr>
+              <w:pStyle w:val="TableContents"/>
+              <w:rPr>
+                <w:rFonts w:eastAsia="F"/>
+              </w:rPr>
+            </w:pPr>
+            <w:r>
+              <w:rPr>
+                <w:rFonts w:eastAsia="F"/>
+              </w:rPr>
+              <w:t>In der Fenster-Anzeige kann man die Tags zum Bild editieren</w:t>
+            </w:r>
+          </w:p>
+        </w:tc>
+        <w:tc>
+          <w:tcPr>
+            <w:tcW w:w="0" w:type="auto"/>
+            <w:tcBorders>
+              <w:left w:val="single" w:sz="2" w:space="0" w:color="000000"/>
+              <w:bottom w:val="single" w:sz="2" w:space="0" w:color="000000"/>
+              <w:right w:val="single" w:sz="2" w:space="0" w:color="000000"/>
+            </w:tcBorders>
+            <w:tcMar>
+              <w:top w:w="55" w:type="dxa"/>
+              <w:left w:w="55" w:type="dxa"/>
+              <w:bottom w:w="55" w:type="dxa"/>
+              <w:right w:w="55" w:type="dxa"/>
+            </w:tcMar>
+          </w:tcPr>
+          <w:p>
+            <w:pPr>
+              <w:pStyle w:val="TableContents"/>
+              <w:rPr>
+                <w:rFonts w:eastAsia="F"/>
+              </w:rPr>
+            </w:pPr>
+            <w:r>
+              <w:rPr>
+                <w:rFonts w:eastAsia="F"/>
+              </w:rPr>
+              <w:t>W5</w:t>
+            </w:r>
+          </w:p>
+        </w:tc>
+        <w:tc>
+          <w:tcPr>
+            <w:tcW w:w="0" w:type="auto"/>
+            <w:tcBorders>
+              <w:left w:val="single" w:sz="2" w:space="0" w:color="000000"/>
+              <w:bottom w:val="single" w:sz="2" w:space="0" w:color="000000"/>
+              <w:right w:val="single" w:sz="2" w:space="0" w:color="000000"/>
+            </w:tcBorders>
+          </w:tcPr>
+          <w:p>
+            <w:pPr>
+              <w:pStyle w:val="TableContents"/>
+              <w:rPr>
+                <w:rFonts w:eastAsia="F"/>
+              </w:rPr>
+            </w:pPr>
+            <w:r>
+              <w:rPr>
+                <w:rFonts w:eastAsia="F"/>
+              </w:rPr>
+              <w:t>Hoch</w:t>
+            </w:r>
+          </w:p>
+        </w:tc>
+      </w:tr>
+      <w:tr>
+        <w:tc>
+          <w:tcPr>
+            <w:tcW w:w="0" w:type="auto"/>
+            <w:tcBorders>
+              <w:left w:val="single" w:sz="2" w:space="0" w:color="000000"/>
+            </w:tcBorders>
+            <w:tcMar>
+              <w:top w:w="55" w:type="dxa"/>
+              <w:left w:w="55" w:type="dxa"/>
+              <w:bottom w:w="55" w:type="dxa"/>
+              <w:right w:w="55" w:type="dxa"/>
+            </w:tcMar>
+          </w:tcPr>
+          <w:p>
+            <w:pPr>
+              <w:pStyle w:val="TableContents"/>
+              <w:rPr>
+                <w:rFonts w:eastAsia="F"/>
+              </w:rPr>
+            </w:pPr>
+            <w:r>
+              <w:rPr>
+                <w:rFonts w:eastAsia="F"/>
+              </w:rPr>
+              <w:t>W10</w:t>
+            </w:r>
+          </w:p>
+        </w:tc>
+        <w:tc>
+          <w:tcPr>
+            <w:tcW w:w="0" w:type="auto"/>
+            <w:tcBorders>
+              <w:left w:val="single" w:sz="2" w:space="0" w:color="000000"/>
+            </w:tcBorders>
+            <w:tcMar>
+              <w:top w:w="55" w:type="dxa"/>
+              <w:left w:w="55" w:type="dxa"/>
+              <w:bottom w:w="55" w:type="dxa"/>
+              <w:right w:w="55" w:type="dxa"/>
+            </w:tcMar>
+          </w:tcPr>
+          <w:p>
+            <w:pPr>
+              <w:pStyle w:val="TableContents"/>
+              <w:rPr>
+                <w:rFonts w:eastAsia="F"/>
+              </w:rPr>
+            </w:pPr>
+            <w:r>
+              <w:rPr>
+                <w:rFonts w:eastAsia="F"/>
+              </w:rPr>
+              <w:t>UC6</w:t>
+            </w:r>
+          </w:p>
+        </w:tc>
+        <w:tc>
+          <w:tcPr>
+            <w:tcW w:w="0" w:type="auto"/>
+            <w:tcBorders>
+              <w:left w:val="single" w:sz="2" w:space="0" w:color="000000"/>
+            </w:tcBorders>
+            <w:tcMar>
+              <w:top w:w="55" w:type="dxa"/>
+              <w:left w:w="55" w:type="dxa"/>
+              <w:bottom w:w="55" w:type="dxa"/>
+              <w:right w:w="55" w:type="dxa"/>
+            </w:tcMar>
+          </w:tcPr>
+          <w:p>
+            <w:pPr>
+              <w:pStyle w:val="TableContents"/>
+              <w:rPr>
+                <w:rFonts w:eastAsia="F"/>
+              </w:rPr>
+            </w:pPr>
+            <w:r>
+              <w:rPr>
+                <w:rFonts w:eastAsia="F"/>
+              </w:rPr>
+              <w:t>Systemstatus</w:t>
+            </w:r>
+          </w:p>
+        </w:tc>
+        <w:tc>
+          <w:tcPr>
+            <w:tcW w:w="0" w:type="auto"/>
+            <w:tcBorders>
+              <w:left w:val="single" w:sz="2" w:space="0" w:color="000000"/>
+            </w:tcBorders>
+            <w:tcMar>
+              <w:top w:w="55" w:type="dxa"/>
+              <w:left w:w="55" w:type="dxa"/>
+              <w:bottom w:w="55" w:type="dxa"/>
+              <w:right w:w="55" w:type="dxa"/>
+            </w:tcMar>
+          </w:tcPr>
+          <w:p>
+            <w:pPr>
+              <w:pStyle w:val="TableContents"/>
+              <w:rPr>
+                <w:rFonts w:eastAsia="F"/>
+              </w:rPr>
+            </w:pPr>
+            <w:r>
+              <w:rPr>
+                <w:rFonts w:eastAsia="F"/>
+              </w:rPr>
+              <w:t xml:space="preserve">Der </w:t>
+            </w:r>
+            <w:r>
+              <w:rPr>
+                <w:rFonts w:eastAsia="F"/>
+              </w:rPr>
+              <w:t>Systemstatus</w:t>
+            </w:r>
+            <w:r>
+              <w:rPr>
+                <w:rFonts w:eastAsia="F"/>
+              </w:rPr>
+              <w:t xml:space="preserve"> </w:t>
+            </w:r>
+            <w:r>
+              <w:rPr>
+                <w:rFonts w:eastAsia="F"/>
+              </w:rPr>
+              <w:t>(up/down) ist im Webbrowser ersichtlich</w:t>
+            </w:r>
+          </w:p>
+        </w:tc>
+        <w:tc>
+          <w:tcPr>
+            <w:tcW w:w="0" w:type="auto"/>
+            <w:tcBorders>
+              <w:left w:val="single" w:sz="2" w:space="0" w:color="000000"/>
+              <w:right w:val="single" w:sz="2" w:space="0" w:color="000000"/>
+            </w:tcBorders>
+            <w:tcMar>
+              <w:top w:w="55" w:type="dxa"/>
+              <w:left w:w="55" w:type="dxa"/>
+              <w:bottom w:w="55" w:type="dxa"/>
+              <w:right w:w="55" w:type="dxa"/>
+            </w:tcMar>
+          </w:tcPr>
+          <w:p>
+            <w:pPr>
+              <w:pStyle w:val="TableContents"/>
+              <w:rPr>
+                <w:rFonts w:eastAsia="F"/>
+              </w:rPr>
+            </w:pPr>
+            <w:r>
+              <w:rPr>
+                <w:rFonts w:eastAsia="F"/>
+              </w:rPr>
+              <w:t>SX,PX,VX</w:t>
+            </w:r>
+          </w:p>
+        </w:tc>
+        <w:tc>
+          <w:tcPr>
+            <w:tcW w:w="0" w:type="auto"/>
+            <w:tcBorders>
+              <w:left w:val="single" w:sz="2" w:space="0" w:color="000000"/>
+              <w:right w:val="single" w:sz="2" w:space="0" w:color="000000"/>
+            </w:tcBorders>
+          </w:tcPr>
+          <w:p>
+            <w:pPr>
+              <w:pStyle w:val="TableContents"/>
+              <w:rPr>
+                <w:rFonts w:eastAsia="F"/>
+              </w:rPr>
+            </w:pPr>
+            <w:r>
+              <w:rPr>
+                <w:rFonts w:eastAsia="F"/>
+              </w:rPr>
+              <w:t>M</w:t>
+            </w:r>
+            <w:r>
+              <w:rPr>
+                <w:rFonts w:eastAsia="F"/>
+              </w:rPr>
+              <w:t>ittel</w:t>
+            </w:r>
+          </w:p>
+        </w:tc>
+      </w:tr>
+      <w:tr>
+        <w:tc>
+          <w:tcPr>
+            <w:tcW w:w="0" w:type="auto"/>
+            <w:tcBorders>
+              <w:left w:val="single" w:sz="2" w:space="0" w:color="000000"/>
+              <w:bottom w:val="single" w:sz="2" w:space="0" w:color="000000"/>
+            </w:tcBorders>
+            <w:tcMar>
+              <w:top w:w="55" w:type="dxa"/>
+              <w:left w:w="55" w:type="dxa"/>
+              <w:bottom w:w="55" w:type="dxa"/>
+              <w:right w:w="55" w:type="dxa"/>
+            </w:tcMar>
+          </w:tcPr>
+          <w:p>
+            <w:pPr>
+              <w:pStyle w:val="TableContents"/>
+              <w:rPr>
+                <w:rFonts w:eastAsia="F"/>
+              </w:rPr>
+            </w:pPr>
+            <w:r>
+              <w:rPr>
+                <w:rFonts w:eastAsia="F"/>
+              </w:rPr>
+              <w:t>W11</w:t>
+            </w:r>
+          </w:p>
+        </w:tc>
+        <w:tc>
+          <w:tcPr>
+            <w:tcW w:w="0" w:type="auto"/>
+            <w:tcBorders>
+              <w:left w:val="single" w:sz="2" w:space="0" w:color="000000"/>
+              <w:bottom w:val="single" w:sz="2" w:space="0" w:color="000000"/>
+            </w:tcBorders>
+            <w:tcMar>
+              <w:top w:w="55" w:type="dxa"/>
+              <w:left w:w="55" w:type="dxa"/>
+              <w:bottom w:w="55" w:type="dxa"/>
+              <w:right w:w="55" w:type="dxa"/>
+            </w:tcMar>
+          </w:tcPr>
+          <w:p>
+            <w:pPr>
+              <w:pStyle w:val="TableContents"/>
+              <w:rPr>
+                <w:rFonts w:eastAsia="F"/>
+              </w:rPr>
+            </w:pPr>
+            <w:r>
+              <w:rPr>
+                <w:rFonts w:eastAsia="F"/>
+              </w:rPr>
+              <w:t>X</w:t>
+            </w:r>
+          </w:p>
+        </w:tc>
+        <w:tc>
+          <w:tcPr>
+            <w:tcW w:w="0" w:type="auto"/>
+            <w:tcBorders>
+              <w:left w:val="single" w:sz="2" w:space="0" w:color="000000"/>
+              <w:bottom w:val="single" w:sz="2" w:space="0" w:color="000000"/>
+            </w:tcBorders>
+            <w:tcMar>
+              <w:top w:w="55" w:type="dxa"/>
+              <w:left w:w="55" w:type="dxa"/>
+              <w:bottom w:w="55" w:type="dxa"/>
+              <w:right w:w="55" w:type="dxa"/>
+            </w:tcMar>
+          </w:tcPr>
+          <w:p>
+            <w:pPr>
+              <w:pStyle w:val="TableContents"/>
+              <w:rPr>
+                <w:rFonts w:eastAsia="F"/>
+              </w:rPr>
+            </w:pPr>
+            <w:r>
+              <w:rPr>
+                <w:rFonts w:eastAsia="F"/>
+              </w:rPr>
+              <w:t>Login</w:t>
+            </w:r>
+          </w:p>
+        </w:tc>
+        <w:tc>
+          <w:tcPr>
+            <w:tcW w:w="0" w:type="auto"/>
+            <w:tcBorders>
+              <w:left w:val="single" w:sz="2" w:space="0" w:color="000000"/>
+              <w:bottom w:val="single" w:sz="2" w:space="0" w:color="000000"/>
+            </w:tcBorders>
+            <w:tcMar>
+              <w:top w:w="55" w:type="dxa"/>
+              <w:left w:w="55" w:type="dxa"/>
+              <w:bottom w:w="55" w:type="dxa"/>
+              <w:right w:w="55" w:type="dxa"/>
+            </w:tcMar>
+          </w:tcPr>
+          <w:p>
+            <w:pPr>
+              <w:pStyle w:val="TableContents"/>
+              <w:rPr>
+                <w:rFonts w:eastAsia="F"/>
+              </w:rPr>
+            </w:pPr>
+            <w:r>
+              <w:rPr>
+                <w:rFonts w:eastAsia="F"/>
+              </w:rPr>
+              <w:t>Es wird kein Login benötigt, da Metadaten nicht verändert werden können.</w:t>
+            </w:r>
+          </w:p>
+        </w:tc>
+        <w:tc>
+          <w:tcPr>
+            <w:tcW w:w="0" w:type="auto"/>
+            <w:tcBorders>
+              <w:left w:val="single" w:sz="2" w:space="0" w:color="000000"/>
+              <w:bottom w:val="single" w:sz="2" w:space="0" w:color="000000"/>
+              <w:right w:val="single" w:sz="2" w:space="0" w:color="000000"/>
+            </w:tcBorders>
+            <w:tcMar>
+              <w:top w:w="55" w:type="dxa"/>
+              <w:left w:w="55" w:type="dxa"/>
+              <w:bottom w:w="55" w:type="dxa"/>
+              <w:right w:w="55" w:type="dxa"/>
+            </w:tcMar>
+          </w:tcPr>
+          <w:p>
+            <w:pPr>
+              <w:pStyle w:val="TableContents"/>
+              <w:rPr>
+                <w:rFonts w:eastAsia="F"/>
+              </w:rPr>
+            </w:pPr>
+            <w:r>
+              <w:rPr>
+                <w:rFonts w:eastAsia="F"/>
+              </w:rPr>
+              <w:t>SC, PX, VX</w:t>
+            </w:r>
+          </w:p>
+        </w:tc>
+        <w:tc>
+          <w:tcPr>
+            <w:tcW w:w="0" w:type="auto"/>
+            <w:tcBorders>
+              <w:left w:val="single" w:sz="2" w:space="0" w:color="000000"/>
+              <w:bottom w:val="single" w:sz="2" w:space="0" w:color="000000"/>
+              <w:right w:val="single" w:sz="2" w:space="0" w:color="000000"/>
+            </w:tcBorders>
+          </w:tcPr>
+          <w:p>
+            <w:pPr>
+              <w:pStyle w:val="TableContents"/>
+              <w:rPr>
+                <w:rFonts w:eastAsia="F"/>
+              </w:rPr>
+            </w:pPr>
+            <w:r>
+              <w:rPr>
+                <w:rFonts w:eastAsia="F"/>
+              </w:rPr>
               <w:t>Hoch</w:t>
             </w:r>
           </w:p>
@@ -10165,11 +10730,11 @@
       <w:pPr>
         <w:pStyle w:val="2Untertitle"/>
       </w:pPr>
-      <w:bookmarkStart w:id="23" w:name="_Toc507102907"/>
+      <w:bookmarkStart w:id="22" w:name="_Toc507102907"/>
       <w:r>
         <w:t>Anforderung Server</w:t>
       </w:r>
-      <w:bookmarkEnd w:id="23"/>
+      <w:bookmarkEnd w:id="22"/>
     </w:p>
     <w:tbl>
       <w:tblPr>
@@ -11232,11 +11797,11 @@
       <w:pPr>
         <w:pStyle w:val="2Untertitle"/>
       </w:pPr>
-      <w:bookmarkStart w:id="24" w:name="_Toc507102908"/>
+      <w:bookmarkStart w:id="23" w:name="_Toc507102908"/>
       <w:r>
         <w:t>Anforderungen PACS-Server</w:t>
       </w:r>
-      <w:bookmarkEnd w:id="24"/>
+      <w:bookmarkEnd w:id="23"/>
     </w:p>
     <w:tbl>
       <w:tblPr>
@@ -11783,11 +12348,11 @@
       <w:pPr>
         <w:pStyle w:val="2Untertitle"/>
       </w:pPr>
-      <w:bookmarkStart w:id="25" w:name="_Toc507102909"/>
+      <w:bookmarkStart w:id="24" w:name="_Toc507102909"/>
       <w:r>
         <w:t>Anforderungen SQL-Server</w:t>
       </w:r>
-      <w:bookmarkEnd w:id="25"/>
+      <w:bookmarkEnd w:id="24"/>
     </w:p>
     <w:tbl>
       <w:tblPr>
@@ -11801,9 +12366,9 @@
       </w:tblPr>
       <w:tblGrid>
         <w:gridCol w:w="380"/>
-        <w:gridCol w:w="778"/>
-        <w:gridCol w:w="1723"/>
-        <w:gridCol w:w="3863"/>
+        <w:gridCol w:w="800"/>
+        <w:gridCol w:w="1543"/>
+        <w:gridCol w:w="4021"/>
         <w:gridCol w:w="1383"/>
         <w:gridCol w:w="1084"/>
       </w:tblGrid>
@@ -12178,206 +12743,10 @@
               <w:pStyle w:val="TableContents"/>
               <w:rPr>
                 <w:rFonts w:eastAsia="F"/>
-                <w:color w:val="FF0000"/>
-              </w:rPr>
-            </w:pPr>
-            <w:r>
-              <w:rPr>
-                <w:rFonts w:eastAsia="F"/>
-                <w:color w:val="FF0000"/>
-              </w:rPr>
-              <w:t>V2</w:t>
-            </w:r>
-          </w:p>
-        </w:tc>
-        <w:tc>
-          <w:tcPr>
-            <w:tcW w:w="0" w:type="auto"/>
-            <w:tcBorders>
-              <w:left w:val="single" w:sz="2" w:space="0" w:color="000000"/>
-              <w:bottom w:val="single" w:sz="2" w:space="0" w:color="000000"/>
-            </w:tcBorders>
-            <w:tcMar>
-              <w:top w:w="55" w:type="dxa"/>
-              <w:left w:w="55" w:type="dxa"/>
-              <w:bottom w:w="55" w:type="dxa"/>
-              <w:right w:w="55" w:type="dxa"/>
-            </w:tcMar>
-          </w:tcPr>
-          <w:p>
-            <w:pPr>
-              <w:pStyle w:val="TableContents"/>
-              <w:rPr>
-                <w:rFonts w:eastAsia="F"/>
-                <w:color w:val="FF0000"/>
-              </w:rPr>
-            </w:pPr>
-            <w:r>
-              <w:rPr>
-                <w:rFonts w:eastAsia="F"/>
-                <w:color w:val="FF0000"/>
-              </w:rPr>
-              <w:t>UCX</w:t>
-            </w:r>
-          </w:p>
-        </w:tc>
-        <w:tc>
-          <w:tcPr>
-            <w:tcW w:w="0" w:type="auto"/>
-            <w:tcBorders>
-              <w:left w:val="single" w:sz="2" w:space="0" w:color="000000"/>
-              <w:bottom w:val="single" w:sz="2" w:space="0" w:color="000000"/>
-            </w:tcBorders>
-            <w:tcMar>
-              <w:top w:w="55" w:type="dxa"/>
-              <w:left w:w="55" w:type="dxa"/>
-              <w:bottom w:w="55" w:type="dxa"/>
-              <w:right w:w="55" w:type="dxa"/>
-            </w:tcMar>
-          </w:tcPr>
-          <w:p>
-            <w:pPr>
-              <w:pStyle w:val="TableContents"/>
-              <w:rPr>
-                <w:rFonts w:eastAsia="F"/>
-                <w:color w:val="FF0000"/>
-              </w:rPr>
-            </w:pPr>
-            <w:r>
-              <w:rPr>
-                <w:rFonts w:eastAsia="F"/>
-                <w:color w:val="FF0000"/>
-              </w:rPr>
-              <w:t>Kommunikation</w:t>
-            </w:r>
-          </w:p>
-        </w:tc>
-        <w:tc>
-          <w:tcPr>
-            <w:tcW w:w="0" w:type="auto"/>
-            <w:tcBorders>
-              <w:left w:val="single" w:sz="2" w:space="0" w:color="000000"/>
-              <w:bottom w:val="single" w:sz="2" w:space="0" w:color="000000"/>
-            </w:tcBorders>
-            <w:tcMar>
-              <w:top w:w="55" w:type="dxa"/>
-              <w:left w:w="55" w:type="dxa"/>
-              <w:bottom w:w="55" w:type="dxa"/>
-              <w:right w:w="55" w:type="dxa"/>
-            </w:tcMar>
-          </w:tcPr>
-          <w:p>
-            <w:pPr>
-              <w:pStyle w:val="TableContents"/>
-              <w:rPr>
-                <w:rFonts w:eastAsia="F"/>
-                <w:color w:val="FF0000"/>
-              </w:rPr>
-            </w:pPr>
-            <w:r>
-              <w:rPr>
-                <w:rFonts w:eastAsia="F"/>
-                <w:color w:val="FF0000"/>
-              </w:rPr>
-              <w:t xml:space="preserve">Die Kommunikation zwischen Applikationsserver und SQL-Server erfolgt durch das </w:t>
-            </w:r>
-            <w:r>
-              <w:rPr>
-                <w:rFonts w:eastAsia="F"/>
-                <w:color w:val="FF0000"/>
-              </w:rPr>
-              <w:t>…</w:t>
-            </w:r>
-            <w:r>
-              <w:rPr>
-                <w:rFonts w:eastAsia="F"/>
-                <w:color w:val="FF0000"/>
-              </w:rPr>
-              <w:t xml:space="preserve"> //löschen</w:t>
-            </w:r>
-          </w:p>
-        </w:tc>
-        <w:tc>
-          <w:tcPr>
-            <w:tcW w:w="0" w:type="auto"/>
-            <w:tcBorders>
-              <w:left w:val="single" w:sz="2" w:space="0" w:color="000000"/>
-              <w:bottom w:val="single" w:sz="2" w:space="0" w:color="000000"/>
-              <w:right w:val="single" w:sz="2" w:space="0" w:color="000000"/>
-            </w:tcBorders>
-            <w:tcMar>
-              <w:top w:w="55" w:type="dxa"/>
-              <w:left w:w="55" w:type="dxa"/>
-              <w:bottom w:w="55" w:type="dxa"/>
-              <w:right w:w="55" w:type="dxa"/>
-            </w:tcMar>
-          </w:tcPr>
-          <w:p>
-            <w:pPr>
-              <w:pStyle w:val="TableContents"/>
-              <w:rPr>
-                <w:rFonts w:eastAsia="F"/>
-                <w:color w:val="FF0000"/>
-              </w:rPr>
-            </w:pPr>
-            <w:r>
-              <w:rPr>
-                <w:rFonts w:eastAsia="F"/>
-                <w:color w:val="FF0000"/>
-              </w:rPr>
-              <w:t>SX, PX, VX</w:t>
-            </w:r>
-          </w:p>
-        </w:tc>
-        <w:tc>
-          <w:tcPr>
-            <w:tcW w:w="0" w:type="auto"/>
-            <w:tcBorders>
-              <w:left w:val="single" w:sz="2" w:space="0" w:color="000000"/>
-              <w:bottom w:val="single" w:sz="2" w:space="0" w:color="000000"/>
-              <w:right w:val="single" w:sz="2" w:space="0" w:color="000000"/>
-            </w:tcBorders>
-          </w:tcPr>
-          <w:p>
-            <w:pPr>
-              <w:pStyle w:val="TableContents"/>
-              <w:rPr>
-                <w:rFonts w:eastAsia="F"/>
-                <w:color w:val="FF0000"/>
-              </w:rPr>
-            </w:pPr>
-            <w:r>
-              <w:rPr>
-                <w:rFonts w:eastAsia="F"/>
-                <w:color w:val="FF0000"/>
-              </w:rPr>
-              <w:t>hoch</w:t>
-            </w:r>
-          </w:p>
-        </w:tc>
-      </w:tr>
-      <w:tr>
-        <w:tc>
-          <w:tcPr>
-            <w:tcW w:w="0" w:type="auto"/>
-            <w:tcBorders>
-              <w:left w:val="single" w:sz="2" w:space="0" w:color="000000"/>
-              <w:bottom w:val="single" w:sz="2" w:space="0" w:color="000000"/>
-            </w:tcBorders>
-            <w:tcMar>
-              <w:top w:w="55" w:type="dxa"/>
-              <w:left w:w="55" w:type="dxa"/>
-              <w:bottom w:w="55" w:type="dxa"/>
-              <w:right w:w="55" w:type="dxa"/>
-            </w:tcMar>
-          </w:tcPr>
-          <w:p>
-            <w:pPr>
-              <w:pStyle w:val="TableContents"/>
-              <w:rPr>
-                <w:rFonts w:eastAsia="F"/>
-              </w:rPr>
-            </w:pPr>
+              </w:rPr>
+            </w:pPr>
+            <w:bookmarkStart w:id="25" w:name="_GoBack"/>
+            <w:bookmarkEnd w:id="25"/>
             <w:r>
               <w:rPr>
                 <w:rFonts w:eastAsia="F"/>
@@ -15413,7 +15782,7 @@
 </file>
 
 <file path=customXml/itemProps2.xml><?xml version="1.0" encoding="utf-8"?>
-<ds:datastoreItem xmlns:ds="http://schemas.openxmlformats.org/officeDocument/2006/customXml" ds:itemID="{118AEACC-628C-402A-9C78-5A5BDD5F91E1}">
+<ds:datastoreItem xmlns:ds="http://schemas.openxmlformats.org/officeDocument/2006/customXml" ds:itemID="{1C811ED9-DF10-47B2-A075-25ED0854241A}">
   <ds:schemaRefs>
     <ds:schemaRef ds:uri="http://schemas.openxmlformats.org/officeDocument/2006/bibliography"/>
   </ds:schemaRefs>

</xml_diff>

<commit_message>
system Architektur in Spezifikation_TaggY_auktualisiert(2562.)_Joel.docx erweitert und bearbeitet
</commit_message>
<xml_diff>
--- a/doc/Spezifikation_TaggY_auktualisiert(2562.)_Joel.docx
+++ b/doc/Spezifikation_TaggY_auktualisiert(2562.)_Joel.docx
@@ -6795,6 +6795,35 @@
     </w:p>
     <w:p>
       <w:r>
+        <w:object w:dxaOrig="7086" w:dyaOrig="4481" w14:anchorId="0794F9E3">
+          <v:shapetype id="_x0000_t75" coordsize="21600,21600" o:spt="75" o:preferrelative="t" path="m@4@5l@4@11@9@11@9@5xe" filled="f" stroked="f">
+            <v:stroke joinstyle="miter"/>
+            <v:formulas>
+              <v:f eqn="if lineDrawn pixelLineWidth 0"/>
+              <v:f eqn="sum @0 1 0"/>
+              <v:f eqn="sum 0 0 @1"/>
+              <v:f eqn="prod @2 1 2"/>
+              <v:f eqn="prod @3 21600 pixelWidth"/>
+              <v:f eqn="prod @3 21600 pixelHeight"/>
+              <v:f eqn="sum @0 0 1"/>
+              <v:f eqn="prod @6 1 2"/>
+              <v:f eqn="prod @7 21600 pixelWidth"/>
+              <v:f eqn="sum @8 21600 0"/>
+              <v:f eqn="prod @7 21600 pixelHeight"/>
+              <v:f eqn="sum @10 21600 0"/>
+            </v:formulas>
+            <v:path o:extrusionok="f" gradientshapeok="t" o:connecttype="rect"/>
+            <o:lock v:ext="edit" aspectratio="t"/>
+          </v:shapetype>
+          <v:shape id="_x0000_i1026" type="#_x0000_t75" style="width:354.3pt;height:224.05pt" o:ole="">
+            <v:imagedata r:id="rId9" o:title=""/>
+          </v:shape>
+          <o:OLEObject Type="Embed" ProgID="Visio.Drawing.15" ShapeID="_x0000_i1026" DrawAspect="Content" ObjectID="_1581253734" r:id="rId10"/>
+        </w:object>
+      </w:r>
+    </w:p>
+    <w:p>
+      <w:r>
         <w:rPr>
           <w:rFonts w:cs="Arial"/>
           <w:noProof/>
@@ -6803,13 +6832,13 @@
         <mc:AlternateContent>
           <mc:Choice Requires="wps">
             <w:drawing>
-              <wp:anchor distT="0" distB="0" distL="114300" distR="114300" simplePos="0" relativeHeight="251658752" behindDoc="1" locked="0" layoutInCell="1" allowOverlap="1" wp14:anchorId="5D35BAD2" wp14:editId="021BF051">
+              <wp:anchor distT="0" distB="0" distL="114300" distR="114300" simplePos="0" relativeHeight="251658752" behindDoc="1" locked="0" layoutInCell="1" allowOverlap="1" wp14:anchorId="5D35BAD2" wp14:editId="17AE664D">
                 <wp:simplePos x="0" y="0"/>
                 <wp:positionH relativeFrom="column">
-                  <wp:posOffset>147955</wp:posOffset>
+                  <wp:posOffset>14605</wp:posOffset>
                 </wp:positionH>
                 <wp:positionV relativeFrom="paragraph">
-                  <wp:posOffset>3935730</wp:posOffset>
+                  <wp:posOffset>52070</wp:posOffset>
                 </wp:positionV>
                 <wp:extent cx="2503170" cy="190500"/>
                 <wp:effectExtent l="0" t="0" r="0" b="0"/>
@@ -6848,27 +6877,14 @@
                             <w:r>
                               <w:t xml:space="preserve">Abbildung </w:t>
                             </w:r>
-                            <w:r>
-                              <w:fldChar w:fldCharType="begin"/>
-                            </w:r>
-                            <w:r>
-                              <w:instrText xml:space="preserve"> SEQ Abbildung \* ARABIC </w:instrText>
-                            </w:r>
-                            <w:r>
-                              <w:fldChar w:fldCharType="separate"/>
-                            </w:r>
-                            <w:r>
-                              <w:rPr>
-                                <w:noProof/>
-                              </w:rPr>
-                              <w:t>1</w:t>
-                            </w:r>
-                            <w:r>
-                              <w:rPr>
-                                <w:noProof/>
-                              </w:rPr>
-                              <w:fldChar w:fldCharType="end"/>
-                            </w:r>
+                            <w:fldSimple w:instr=" SEQ Abbildung \* ARABIC ">
+                              <w:r>
+                                <w:rPr>
+                                  <w:noProof/>
+                                </w:rPr>
+                                <w:t>1</w:t>
+                              </w:r>
+                            </w:fldSimple>
                             <w:r>
                               <w:t>-System Architektur</w:t>
                             </w:r>
@@ -6892,7 +6908,11 @@
           </mc:Choice>
           <mc:Fallback>
             <w:pict>
-              <v:shape w14:anchorId="5D35BAD2" id="Textfeld 11" o:spid="_x0000_s1057" type="#_x0000_t202" style="position:absolute;margin-left:11.65pt;margin-top:309.9pt;width:197.1pt;height:15pt;z-index:-251657728;visibility:visible;mso-wrap-style:square;mso-height-percent:0;mso-wrap-distance-left:9pt;mso-wrap-distance-top:0;mso-wrap-distance-right:9pt;mso-wrap-distance-bottom:0;mso-position-horizontal:absolute;mso-position-horizontal-relative:text;mso-position-vertical:absolute;mso-position-vertical-relative:text;mso-height-percent:0;mso-height-relative:margin;v-text-anchor:top" o:gfxdata="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" stroked="f">
+              <v:shapetype w14:anchorId="5D35BAD2" id="_x0000_t202" coordsize="21600,21600" o:spt="202" path="m,l,21600r21600,l21600,xe">
+                <v:stroke joinstyle="miter"/>
+                <v:path gradientshapeok="t" o:connecttype="rect"/>
+              </v:shapetype>
+              <v:shape id="Textfeld 11" o:spid="_x0000_s1057" type="#_x0000_t202" style="position:absolute;margin-left:1.15pt;margin-top:4.1pt;width:197.1pt;height:15pt;z-index:-251657728;visibility:visible;mso-wrap-style:square;mso-height-percent:0;mso-wrap-distance-left:9pt;mso-wrap-distance-top:0;mso-wrap-distance-right:9pt;mso-wrap-distance-bottom:0;mso-position-horizontal:absolute;mso-position-horizontal-relative:text;mso-position-vertical:absolute;mso-position-vertical-relative:text;mso-height-percent:0;mso-height-relative:margin;v-text-anchor:top" o:gfxdata="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" stroked="f">
                 <v:textbox inset="0,0,0,0">
                   <w:txbxContent>
                     <w:p>
@@ -6925,36 +6945,7 @@
           </mc:Fallback>
         </mc:AlternateContent>
       </w:r>
-      <w:r>
-        <w:object w:dxaOrig="8482" w:dyaOrig="6660" w14:anchorId="5926506D">
-          <v:shapetype id="_x0000_t75" coordsize="21600,21600" o:spt="75" o:preferrelative="t" path="m@4@5l@4@11@9@11@9@5xe" filled="f" stroked="f">
-            <v:stroke joinstyle="miter"/>
-            <v:formulas>
-              <v:f eqn="if lineDrawn pixelLineWidth 0"/>
-              <v:f eqn="sum @0 1 0"/>
-              <v:f eqn="sum 0 0 @1"/>
-              <v:f eqn="prod @2 1 2"/>
-              <v:f eqn="prod @3 21600 pixelWidth"/>
-              <v:f eqn="prod @3 21600 pixelHeight"/>
-              <v:f eqn="sum @0 0 1"/>
-              <v:f eqn="prod @6 1 2"/>
-              <v:f eqn="prod @7 21600 pixelWidth"/>
-              <v:f eqn="sum @8 21600 0"/>
-              <v:f eqn="prod @7 21600 pixelHeight"/>
-              <v:f eqn="sum @10 21600 0"/>
-            </v:formulas>
-            <v:path o:extrusionok="f" gradientshapeok="t" o:connecttype="rect"/>
-            <o:lock v:ext="edit" aspectratio="t"/>
-          </v:shapetype>
-          <v:shape id="_x0000_i1025" type="#_x0000_t75" style="width:382.95pt;height:301.05pt" o:ole="">
-            <v:imagedata r:id="rId9" o:title=""/>
-          </v:shape>
-          <o:OLEObject Type="Embed" ProgID="Visio.Drawing.15" ShapeID="_x0000_i1025" DrawAspect="Content" ObjectID="_1581225555" r:id="rId10"/>
-        </w:object>
-      </w:r>
     </w:p>
-    <w:p/>
-    <w:p/>
     <w:p>
       <w:pPr>
         <w:rPr>
@@ -7001,8 +6992,16 @@
         <w:rPr>
           <w:rFonts w:cs="Arial"/>
         </w:rPr>
-        <w:t xml:space="preserve"> im Spitalnetzwerk befinden. Es soll aus diesem heraus angesprochen werden können.</w:t>
+        <w:t xml:space="preserve"> im Spitalnetzwerk befinden. </w:t>
       </w:r>
+      <w:r>
+        <w:rPr>
+          <w:rFonts w:cs="Arial"/>
+        </w:rPr>
+        <w:t>Durch ein VPN soll eine sicherere Verbindung zum Dienst möglich sein.</w:t>
+      </w:r>
+      <w:bookmarkStart w:id="12" w:name="_GoBack"/>
+      <w:bookmarkEnd w:id="12"/>
     </w:p>
     <w:p>
       <w:pPr>
@@ -7066,13 +7065,13 @@
       <w:pPr>
         <w:pStyle w:val="2Untertitle"/>
       </w:pPr>
-      <w:bookmarkStart w:id="12" w:name="_Toc507102286"/>
-      <w:bookmarkStart w:id="13" w:name="_Toc507102900"/>
+      <w:bookmarkStart w:id="13" w:name="_Toc507102286"/>
+      <w:bookmarkStart w:id="14" w:name="_Toc507102900"/>
       <w:r>
         <w:t>Stakeholder</w:t>
       </w:r>
-      <w:bookmarkEnd w:id="12"/>
       <w:bookmarkEnd w:id="13"/>
+      <w:bookmarkEnd w:id="14"/>
     </w:p>
     <w:p>
       <w:pPr>
@@ -7442,11 +7441,11 @@
       <w:pPr>
         <w:pStyle w:val="2Untertitle"/>
       </w:pPr>
-      <w:bookmarkStart w:id="14" w:name="_Toc507102901"/>
+      <w:bookmarkStart w:id="15" w:name="_Toc507102901"/>
       <w:r>
         <w:t>Produktfunktionen</w:t>
       </w:r>
-      <w:bookmarkEnd w:id="14"/>
+      <w:bookmarkEnd w:id="15"/>
     </w:p>
     <w:p>
       <w:pPr>
@@ -7468,16 +7467,16 @@
           <w:rFonts w:ascii="Arial" w:hAnsi="Arial" w:cs="Arial"/>
         </w:rPr>
       </w:pPr>
-      <w:bookmarkStart w:id="15" w:name="_Toc507102287"/>
-      <w:bookmarkStart w:id="16" w:name="_Toc507102902"/>
+      <w:bookmarkStart w:id="16" w:name="_Toc507102287"/>
+      <w:bookmarkStart w:id="17" w:name="_Toc507102902"/>
       <w:r>
         <w:rPr>
           <w:rFonts w:ascii="Arial" w:hAnsi="Arial" w:cs="Arial"/>
         </w:rPr>
         <w:t>Use-Cases</w:t>
       </w:r>
-      <w:bookmarkEnd w:id="15"/>
       <w:bookmarkEnd w:id="16"/>
+      <w:bookmarkEnd w:id="17"/>
     </w:p>
     <w:p>
       <w:pPr>
@@ -7503,10 +7502,10 @@
       </w:pPr>
       <w:r>
         <w:object w:dxaOrig="10412" w:dyaOrig="4473" w14:anchorId="02821E97">
-          <v:shape id="_x0000_i1026" type="#_x0000_t75" style="width:453.95pt;height:195pt" o:ole="">
+          <v:shape id="_x0000_i1025" type="#_x0000_t75" style="width:453.95pt;height:195pt" o:ole="">
             <v:imagedata r:id="rId11" o:title=""/>
           </v:shape>
-          <o:OLEObject Type="Embed" ProgID="Visio.Drawing.15" ShapeID="_x0000_i1026" DrawAspect="Content" ObjectID="_1581225556" r:id="rId12"/>
+          <o:OLEObject Type="Embed" ProgID="Visio.Drawing.15" ShapeID="_x0000_i1025" DrawAspect="Content" ObjectID="_1581253735" r:id="rId12"/>
         </w:object>
       </w:r>
     </w:p>
@@ -8109,11 +8108,11 @@
       <w:pPr>
         <w:pStyle w:val="2Untertitle"/>
       </w:pPr>
-      <w:bookmarkStart w:id="17" w:name="_Toc507102903"/>
+      <w:bookmarkStart w:id="18" w:name="_Toc507102903"/>
       <w:r>
         <w:t>Restriktionen</w:t>
       </w:r>
-      <w:bookmarkEnd w:id="17"/>
+      <w:bookmarkEnd w:id="18"/>
     </w:p>
     <w:p>
       <w:pPr>
@@ -8214,11 +8213,11 @@
       <w:pPr>
         <w:pStyle w:val="2Untertitle"/>
       </w:pPr>
-      <w:bookmarkStart w:id="18" w:name="_Toc507102904"/>
+      <w:bookmarkStart w:id="19" w:name="_Toc507102904"/>
       <w:r>
         <w:t>Annahmen und Abhängigkeiten</w:t>
       </w:r>
-      <w:bookmarkEnd w:id="18"/>
+      <w:bookmarkEnd w:id="19"/>
     </w:p>
     <w:p>
       <w:pPr>
@@ -8229,8 +8228,8 @@
           <w:lang w:eastAsia="de-CH"/>
         </w:rPr>
       </w:pPr>
-      <w:bookmarkStart w:id="19" w:name="_Toc507102288"/>
-      <w:bookmarkStart w:id="20" w:name="_Toc507102905"/>
+      <w:bookmarkStart w:id="20" w:name="_Toc507102288"/>
+      <w:bookmarkStart w:id="21" w:name="_Toc507102905"/>
       <w:r>
         <w:rPr>
           <w:rFonts w:ascii="Arial" w:hAnsi="Arial" w:cs="Arial"/>
@@ -8238,8 +8237,8 @@
         </w:rPr>
         <w:t>Spezifische Anforderungen</w:t>
       </w:r>
-      <w:bookmarkEnd w:id="19"/>
       <w:bookmarkEnd w:id="20"/>
+      <w:bookmarkEnd w:id="21"/>
     </w:p>
     <w:p>
       <w:pPr>
@@ -8306,14 +8305,14 @@
       <w:pPr>
         <w:pStyle w:val="2Untertitle"/>
       </w:pPr>
-      <w:bookmarkStart w:id="21" w:name="_Toc507102906"/>
+      <w:bookmarkStart w:id="22" w:name="_Toc507102906"/>
       <w:r>
         <w:t>Client</w:t>
       </w:r>
       <w:r>
         <w:t xml:space="preserve"> Applikation</w:t>
       </w:r>
-      <w:bookmarkEnd w:id="21"/>
+      <w:bookmarkEnd w:id="22"/>
     </w:p>
     <w:tbl>
       <w:tblPr>
@@ -10730,11 +10729,11 @@
       <w:pPr>
         <w:pStyle w:val="2Untertitle"/>
       </w:pPr>
-      <w:bookmarkStart w:id="22" w:name="_Toc507102907"/>
+      <w:bookmarkStart w:id="23" w:name="_Toc507102907"/>
       <w:r>
         <w:t>Anforderung Server</w:t>
       </w:r>
-      <w:bookmarkEnd w:id="22"/>
+      <w:bookmarkEnd w:id="23"/>
     </w:p>
     <w:tbl>
       <w:tblPr>
@@ -11797,11 +11796,11 @@
       <w:pPr>
         <w:pStyle w:val="2Untertitle"/>
       </w:pPr>
-      <w:bookmarkStart w:id="23" w:name="_Toc507102908"/>
+      <w:bookmarkStart w:id="24" w:name="_Toc507102908"/>
       <w:r>
         <w:t>Anforderungen PACS-Server</w:t>
       </w:r>
-      <w:bookmarkEnd w:id="23"/>
+      <w:bookmarkEnd w:id="24"/>
     </w:p>
     <w:tbl>
       <w:tblPr>
@@ -12348,11 +12347,11 @@
       <w:pPr>
         <w:pStyle w:val="2Untertitle"/>
       </w:pPr>
-      <w:bookmarkStart w:id="24" w:name="_Toc507102909"/>
+      <w:bookmarkStart w:id="25" w:name="_Toc507102909"/>
       <w:r>
         <w:t>Anforderungen SQL-Server</w:t>
       </w:r>
-      <w:bookmarkEnd w:id="24"/>
+      <w:bookmarkEnd w:id="25"/>
     </w:p>
     <w:tbl>
       <w:tblPr>
@@ -12745,8 +12744,6 @@
                 <w:rFonts w:eastAsia="F"/>
               </w:rPr>
             </w:pPr>
-            <w:bookmarkStart w:id="25" w:name="_GoBack"/>
-            <w:bookmarkEnd w:id="25"/>
             <w:r>
               <w:rPr>
                 <w:rFonts w:eastAsia="F"/>
@@ -15782,7 +15779,7 @@
 </file>
 
 <file path=customXml/itemProps2.xml><?xml version="1.0" encoding="utf-8"?>
-<ds:datastoreItem xmlns:ds="http://schemas.openxmlformats.org/officeDocument/2006/customXml" ds:itemID="{1C811ED9-DF10-47B2-A075-25ED0854241A}">
+<ds:datastoreItem xmlns:ds="http://schemas.openxmlformats.org/officeDocument/2006/customXml" ds:itemID="{DDEB3499-AC54-4761-A59F-D411260D5CA7}">
   <ds:schemaRefs>
     <ds:schemaRef ds:uri="http://schemas.openxmlformats.org/officeDocument/2006/bibliography"/>
   </ds:schemaRefs>

</xml_diff>

<commit_message>
Zufügen Domain und kontrolle Spezifikation_TaggY_auktualisiert(2562.)_Joel.docx
</commit_message>
<xml_diff>
--- a/doc/Spezifikation_TaggY_auktualisiert(2562.)_Joel.docx
+++ b/doc/Spezifikation_TaggY_auktualisiert(2562.)_Joel.docx
@@ -6455,67 +6455,55 @@
         <w:rPr>
           <w:rFonts w:cs="Arial"/>
         </w:rPr>
-        <w:t>welches einen Link zwischen eigens definierten Tags und Bildern erstellen, ändern und abfragen kann</w:t>
+        <w:t>welches eine</w:t>
       </w:r>
       <w:r>
         <w:rPr>
           <w:rFonts w:cs="Arial"/>
         </w:rPr>
-        <w:t xml:space="preserve">. Das System ist in </w:t>
+        <w:t xml:space="preserve"> </w:t>
       </w:r>
       <w:r>
         <w:rPr>
           <w:rFonts w:cs="Arial"/>
         </w:rPr>
-        <w:t xml:space="preserve">Front-End (Anzeigen der Bilder) </w:t>
+        <w:t>Verl</w:t>
       </w:r>
       <w:r>
         <w:rPr>
           <w:rFonts w:cs="Arial"/>
         </w:rPr>
-        <w:t xml:space="preserve">und Back-End </w:t>
+        <w:t>ink</w:t>
       </w:r>
       <w:r>
         <w:rPr>
           <w:rFonts w:cs="Arial"/>
         </w:rPr>
-        <w:t>(</w:t>
+        <w:t>ung</w:t>
       </w:r>
       <w:r>
         <w:rPr>
           <w:rFonts w:cs="Arial"/>
         </w:rPr>
-        <w:t>Handhabung der Tags</w:t>
+        <w:t xml:space="preserve"> zwischen</w:t>
       </w:r>
       <w:r>
         <w:rPr>
           <w:rFonts w:cs="Arial"/>
         </w:rPr>
-        <w:t>)</w:t>
+        <w:t xml:space="preserve"> einem Bild und selber erstellte Tags erstellt und verwalten kann</w:t>
       </w:r>
       <w:r>
         <w:rPr>
           <w:rFonts w:cs="Arial"/>
         </w:rPr>
-        <w:t xml:space="preserve"> aufgeteilt. Durch Tag</w:t>
+        <w:t xml:space="preserve">. </w:t>
       </w:r>
       <w:r>
         <w:rPr>
           <w:rFonts w:cs="Arial"/>
         </w:rPr>
-        <w:t>s sollen Bilder aufgerufen und a</w:t>
-      </w:r>
-      <w:r>
-        <w:rPr>
-          <w:rFonts w:cs="Arial"/>
-        </w:rPr>
-        <w:t>ngezeigt werden können. Des Weiteren soll eine Beschreibung zu den Bi</w:t>
-      </w:r>
-      <w:r>
-        <w:rPr>
-          <w:rFonts w:cs="Arial"/>
-        </w:rPr>
-        <w:t>ldern hinzugefügt werden können. (Description)</w:t>
+        <w:t>Zusätzlich zum Bild sollen die Tags, ein Kommentar und die Metadateien angezeigt werden können.</w:t>
       </w:r>
     </w:p>
     <w:p>
@@ -6673,129 +6661,18 @@
     </w:p>
     <w:p>
       <w:pPr>
-        <w:pStyle w:val="2Untertitle"/>
-      </w:pPr>
-      <w:bookmarkStart w:id="7" w:name="_Toc507102895"/>
+        <w:pStyle w:val="3Untertitle"/>
+      </w:pPr>
       <w:r>
-        <w:t>Referenzen</w:t>
-      </w:r>
-      <w:bookmarkEnd w:id="7"/>
-    </w:p>
-    <w:p>
-      <w:pPr>
-        <w:pStyle w:val="2Untertitle"/>
-      </w:pPr>
-      <w:bookmarkStart w:id="8" w:name="_Toc507102896"/>
-      <w:r>
-        <w:t>Überblick</w:t>
-      </w:r>
-      <w:bookmarkEnd w:id="8"/>
-    </w:p>
-    <w:p>
-      <w:pPr>
-        <w:rPr>
-          <w:rFonts w:cs="Arial"/>
-        </w:rPr>
-      </w:pPr>
-      <w:r>
-        <w:rPr>
-          <w:rFonts w:cs="Arial"/>
-        </w:rPr>
-        <w:t>Im Abschnitt 3</w:t>
-      </w:r>
-      <w:r>
-        <w:rPr>
-          <w:rFonts w:cs="Arial"/>
-        </w:rPr>
-        <w:t xml:space="preserve"> folgt eine </w:t>
-      </w:r>
-      <w:r>
-        <w:rPr>
-          <w:rFonts w:cs="Arial"/>
-        </w:rPr>
-        <w:t>a</w:t>
-      </w:r>
-      <w:r>
-        <w:rPr>
-          <w:rFonts w:cs="Arial"/>
-        </w:rPr>
-        <w:t>llgemeine Beschreibung des gesamten Systems. Dabei wird auf das Umfeld sowie die User</w:t>
-      </w:r>
-      <w:r>
-        <w:rPr>
-          <w:rFonts w:cs="Arial"/>
-        </w:rPr>
-        <w:t xml:space="preserve"> (Endbenutzer)</w:t>
-      </w:r>
-      <w:r>
-        <w:rPr>
-          <w:rFonts w:cs="Arial"/>
-        </w:rPr>
-        <w:t xml:space="preserve"> ein</w:t>
-      </w:r>
-      <w:r>
-        <w:rPr>
-          <w:rFonts w:cs="Arial"/>
-        </w:rPr>
-        <w:t>gegangen. Auch sollen dort die Use</w:t>
-      </w:r>
-      <w:r>
-        <w:rPr>
-          <w:rFonts w:cs="Arial"/>
-        </w:rPr>
-        <w:t>-Cases und die Architektur beschrieben werden.</w:t>
+        <w:t>Daten-Domain</w:t>
       </w:r>
     </w:p>
     <w:p>
       <w:pPr>
-        <w:rPr>
-          <w:rFonts w:cs="Arial"/>
-        </w:rPr>
+        <w:keepNext/>
       </w:pPr>
       <w:r>
-        <w:rPr>
-          <w:rFonts w:cs="Arial"/>
-        </w:rPr>
-        <w:t>Im Abschnitt 4</w:t>
-      </w:r>
-      <w:r>
-        <w:rPr>
-          <w:rFonts w:cs="Arial"/>
-        </w:rPr>
-        <w:t xml:space="preserve"> werden die unterschiedlichen Anforderungen definiert. </w:t>
-      </w:r>
-    </w:p>
-    <w:p>
-      <w:pPr>
-        <w:pStyle w:val="berschrift1"/>
-        <w:rPr>
-          <w:rFonts w:ascii="Arial" w:hAnsi="Arial" w:cs="Arial"/>
-        </w:rPr>
-      </w:pPr>
-      <w:bookmarkStart w:id="9" w:name="_Toc507102285"/>
-      <w:bookmarkStart w:id="10" w:name="_Toc507102897"/>
-      <w:r>
-        <w:rPr>
-          <w:rFonts w:ascii="Arial" w:hAnsi="Arial" w:cs="Arial"/>
-        </w:rPr>
-        <w:t>Allgemeine Beschreibung</w:t>
-      </w:r>
-      <w:bookmarkEnd w:id="9"/>
-      <w:bookmarkEnd w:id="10"/>
-    </w:p>
-    <w:p>
-      <w:pPr>
-        <w:pStyle w:val="2Untertitle"/>
-      </w:pPr>
-      <w:bookmarkStart w:id="11" w:name="_Toc507102898"/>
-      <w:r>
-        <w:t>Produktumfeld</w:t>
-      </w:r>
-      <w:bookmarkEnd w:id="11"/>
-    </w:p>
-    <w:p>
-      <w:r>
-        <w:object w:dxaOrig="7086" w:dyaOrig="4481" w14:anchorId="0794F9E3">
+        <w:object w:dxaOrig="5782" w:dyaOrig="1779" w14:anchorId="35E58424">
           <v:shapetype id="_x0000_t75" coordsize="21600,21600" o:spt="75" o:preferrelative="t" path="m@4@5l@4@11@9@11@9@5xe" filled="f" stroked="f">
             <v:stroke joinstyle="miter"/>
             <v:formulas>
@@ -6815,10 +6692,174 @@
             <v:path o:extrusionok="f" gradientshapeok="t" o:connecttype="rect"/>
             <o:lock v:ext="edit" aspectratio="t"/>
           </v:shapetype>
-          <v:shape id="_x0000_i1026" type="#_x0000_t75" style="width:354.3pt;height:224.05pt" o:ole="">
+          <v:shape id="_x0000_i1027" type="#_x0000_t75" style="width:289.1pt;height:88.95pt" o:ole="">
             <v:imagedata r:id="rId9" o:title=""/>
           </v:shape>
-          <o:OLEObject Type="Embed" ProgID="Visio.Drawing.15" ShapeID="_x0000_i1026" DrawAspect="Content" ObjectID="_1581253734" r:id="rId10"/>
+          <o:OLEObject Type="Embed" ProgID="Visio.Drawing.15" ShapeID="_x0000_i1027" DrawAspect="Content" ObjectID="_1581255503" r:id="rId10"/>
+        </w:object>
+      </w:r>
+    </w:p>
+    <w:p>
+      <w:pPr>
+        <w:pStyle w:val="Beschriftung"/>
+      </w:pPr>
+      <w:r>
+        <w:t xml:space="preserve">Abbildung </w:t>
+      </w:r>
+      <w:fldSimple w:instr=" SEQ Abbildung \* ARABIC ">
+        <w:r>
+          <w:rPr>
+            <w:noProof/>
+          </w:rPr>
+          <w:t>1</w:t>
+        </w:r>
+      </w:fldSimple>
+      <w:r>
+        <w:t>: DICOM-Domain</w:t>
+      </w:r>
+    </w:p>
+    <w:p>
+      <w:pPr>
+        <w:rPr>
+          <w:lang w:eastAsia="de-CH"/>
+        </w:rPr>
+      </w:pPr>
+      <w:r>
+        <w:rPr>
+          <w:lang w:eastAsia="de-CH"/>
+        </w:rPr>
+        <w:t>Die Daten-Domain besteht aus den DICOM-Files welche unveränderliche Metadaten und Bilddaten enthalten. Diese werden dann mit veränderbaren Tags und einem Kommentar verbunden.</w:t>
+      </w:r>
+    </w:p>
+    <w:p>
+      <w:pPr>
+        <w:pStyle w:val="2Untertitle"/>
+      </w:pPr>
+      <w:bookmarkStart w:id="7" w:name="_Toc507102895"/>
+      <w:r>
+        <w:t>Referenzen</w:t>
+      </w:r>
+      <w:bookmarkEnd w:id="7"/>
+    </w:p>
+    <w:p>
+      <w:pPr>
+        <w:pStyle w:val="2Untertitle"/>
+      </w:pPr>
+      <w:bookmarkStart w:id="8" w:name="_Toc507102896"/>
+      <w:r>
+        <w:t>Überblick</w:t>
+      </w:r>
+      <w:bookmarkEnd w:id="8"/>
+    </w:p>
+    <w:p>
+      <w:pPr>
+        <w:rPr>
+          <w:rFonts w:cs="Arial"/>
+        </w:rPr>
+      </w:pPr>
+      <w:r>
+        <w:rPr>
+          <w:rFonts w:cs="Arial"/>
+        </w:rPr>
+        <w:t>Im Abschnitt 3</w:t>
+      </w:r>
+      <w:r>
+        <w:rPr>
+          <w:rFonts w:cs="Arial"/>
+        </w:rPr>
+        <w:t xml:space="preserve"> folgt eine </w:t>
+      </w:r>
+      <w:r>
+        <w:rPr>
+          <w:rFonts w:cs="Arial"/>
+        </w:rPr>
+        <w:t>a</w:t>
+      </w:r>
+      <w:r>
+        <w:rPr>
+          <w:rFonts w:cs="Arial"/>
+        </w:rPr>
+        <w:t>llgemeine Beschreibung des gesamten Systems. Dabei wird auf das Umfeld sowie die User</w:t>
+      </w:r>
+      <w:r>
+        <w:rPr>
+          <w:rFonts w:cs="Arial"/>
+        </w:rPr>
+        <w:t xml:space="preserve"> (Endbenutzer)</w:t>
+      </w:r>
+      <w:r>
+        <w:rPr>
+          <w:rFonts w:cs="Arial"/>
+        </w:rPr>
+        <w:t xml:space="preserve"> ein</w:t>
+      </w:r>
+      <w:r>
+        <w:rPr>
+          <w:rFonts w:cs="Arial"/>
+        </w:rPr>
+        <w:t>gegangen. Auch sollen dort die Use</w:t>
+      </w:r>
+      <w:r>
+        <w:rPr>
+          <w:rFonts w:cs="Arial"/>
+        </w:rPr>
+        <w:t>-Cases und die Architektur beschrieben werden.</w:t>
+      </w:r>
+    </w:p>
+    <w:p>
+      <w:pPr>
+        <w:rPr>
+          <w:rFonts w:cs="Arial"/>
+        </w:rPr>
+      </w:pPr>
+      <w:r>
+        <w:rPr>
+          <w:rFonts w:cs="Arial"/>
+        </w:rPr>
+        <w:t>Im Abschnitt 4</w:t>
+      </w:r>
+      <w:r>
+        <w:rPr>
+          <w:rFonts w:cs="Arial"/>
+        </w:rPr>
+        <w:t xml:space="preserve"> werden die unterschiedlichen Anforderungen definiert. </w:t>
+      </w:r>
+    </w:p>
+    <w:p>
+      <w:pPr>
+        <w:pStyle w:val="berschrift1"/>
+        <w:rPr>
+          <w:rFonts w:ascii="Arial" w:hAnsi="Arial" w:cs="Arial"/>
+        </w:rPr>
+      </w:pPr>
+      <w:bookmarkStart w:id="9" w:name="_Toc507102285"/>
+      <w:bookmarkStart w:id="10" w:name="_Toc507102897"/>
+      <w:r>
+        <w:rPr>
+          <w:rFonts w:ascii="Arial" w:hAnsi="Arial" w:cs="Arial"/>
+        </w:rPr>
+        <w:t>Allgemeine Beschreibung</w:t>
+      </w:r>
+      <w:bookmarkEnd w:id="9"/>
+      <w:bookmarkEnd w:id="10"/>
+    </w:p>
+    <w:p>
+      <w:pPr>
+        <w:pStyle w:val="2Untertitle"/>
+      </w:pPr>
+      <w:bookmarkStart w:id="11" w:name="_Toc507102898"/>
+      <w:r>
+        <w:t>Produktumfeld</w:t>
+      </w:r>
+      <w:bookmarkEnd w:id="11"/>
+    </w:p>
+    <w:p>
+      <w:r>
+        <w:object w:dxaOrig="7086" w:dyaOrig="4481" w14:anchorId="0794F9E3">
+          <v:shape id="_x0000_i1026" type="#_x0000_t75" style="width:354.3pt;height:224.05pt" o:ole="">
+            <v:imagedata r:id="rId11" o:title=""/>
+          </v:shape>
+          <o:OLEObject Type="Embed" ProgID="Visio.Drawing.15" ShapeID="_x0000_i1026" DrawAspect="Content" ObjectID="_1581255504" r:id="rId12"/>
         </w:object>
       </w:r>
     </w:p>
@@ -6882,7 +6923,7 @@
                                 <w:rPr>
                                   <w:noProof/>
                                 </w:rPr>
-                                <w:t>1</w:t>
+                                <w:t>2</w:t>
                               </w:r>
                             </w:fldSimple>
                             <w:r>
@@ -6930,7 +6971,7 @@
                           <w:rPr>
                             <w:noProof/>
                           </w:rPr>
-                          <w:t>1</w:t>
+                          <w:t>2</w:t>
                         </w:r>
                       </w:fldSimple>
                       <w:r>
@@ -7000,8 +7041,6 @@
         </w:rPr>
         <w:t>Durch ein VPN soll eine sicherere Verbindung zum Dienst möglich sein.</w:t>
       </w:r>
-      <w:bookmarkStart w:id="12" w:name="_GoBack"/>
-      <w:bookmarkEnd w:id="12"/>
     </w:p>
     <w:p>
       <w:pPr>
@@ -7065,13 +7104,13 @@
       <w:pPr>
         <w:pStyle w:val="2Untertitle"/>
       </w:pPr>
-      <w:bookmarkStart w:id="13" w:name="_Toc507102286"/>
-      <w:bookmarkStart w:id="14" w:name="_Toc507102900"/>
+      <w:bookmarkStart w:id="12" w:name="_Toc507102286"/>
+      <w:bookmarkStart w:id="13" w:name="_Toc507102900"/>
       <w:r>
         <w:t>Stakeholder</w:t>
       </w:r>
+      <w:bookmarkEnd w:id="12"/>
       <w:bookmarkEnd w:id="13"/>
-      <w:bookmarkEnd w:id="14"/>
     </w:p>
     <w:p>
       <w:pPr>
@@ -7093,7 +7132,14 @@
           <w:lang w:eastAsia="de-CH"/>
         </w:rPr>
         <w:br/>
-        <w:t>Chief Information Officer möchte ein System, das sich nahtlos in die vorhandene Infrastruktur integrieren lässt. Es sollte möglichst wartungsarm sowie leicht überwachbar sein.</w:t>
+        <w:t xml:space="preserve">Chief Information Officer möchte ein System, das sich nahtlos in die vorhandene Infrastruktur integrieren lässt. Es </w:t>
+      </w:r>
+      <w:r>
+        <w:rPr>
+          <w:rFonts w:cs="Arial"/>
+          <w:lang w:eastAsia="de-CH"/>
+        </w:rPr>
+        <w:t>soll keine extra Arbeit für Ihn entstehen.</w:t>
       </w:r>
     </w:p>
     <w:p>
@@ -7176,29 +7222,6 @@
         </w:rPr>
         <w:br/>
         <w:t>Die verwendeten Daten sollen anonymisiert verwendet werden und keinen Rückschluss auf den Patienten möglich sein.</w:t>
-      </w:r>
-    </w:p>
-    <w:p>
-      <w:pPr>
-        <w:rPr>
-          <w:rFonts w:cs="Arial"/>
-          <w:lang w:eastAsia="de-CH"/>
-        </w:rPr>
-      </w:pPr>
-      <w:r>
-        <w:rPr>
-          <w:rFonts w:cs="Arial"/>
-          <w:lang w:eastAsia="de-CH"/>
-        </w:rPr>
-        <w:t>Administrator</w:t>
-      </w:r>
-      <w:r>
-        <w:rPr>
-          <w:rFonts w:cs="Arial"/>
-          <w:lang w:eastAsia="de-CH"/>
-        </w:rPr>
-        <w:br/>
-        <w:t>Verwaltet die Spitalinformatik und möchte so wenig wie möglich, also gar nicht, mit dem System zu tun haben.</w:t>
       </w:r>
     </w:p>
     <w:p>
@@ -7441,11 +7464,11 @@
       <w:pPr>
         <w:pStyle w:val="2Untertitle"/>
       </w:pPr>
-      <w:bookmarkStart w:id="15" w:name="_Toc507102901"/>
+      <w:bookmarkStart w:id="14" w:name="_Toc507102901"/>
       <w:r>
         <w:t>Produktfunktionen</w:t>
       </w:r>
-      <w:bookmarkEnd w:id="15"/>
+      <w:bookmarkEnd w:id="14"/>
     </w:p>
     <w:p>
       <w:pPr>
@@ -7467,16 +7490,16 @@
           <w:rFonts w:ascii="Arial" w:hAnsi="Arial" w:cs="Arial"/>
         </w:rPr>
       </w:pPr>
-      <w:bookmarkStart w:id="16" w:name="_Toc507102287"/>
-      <w:bookmarkStart w:id="17" w:name="_Toc507102902"/>
+      <w:bookmarkStart w:id="15" w:name="_Toc507102287"/>
+      <w:bookmarkStart w:id="16" w:name="_Toc507102902"/>
       <w:r>
         <w:rPr>
           <w:rFonts w:ascii="Arial" w:hAnsi="Arial" w:cs="Arial"/>
         </w:rPr>
         <w:t>Use-Cases</w:t>
       </w:r>
+      <w:bookmarkEnd w:id="15"/>
       <w:bookmarkEnd w:id="16"/>
-      <w:bookmarkEnd w:id="17"/>
     </w:p>
     <w:p>
       <w:pPr>
@@ -7503,9 +7526,9 @@
       <w:r>
         <w:object w:dxaOrig="10412" w:dyaOrig="4473" w14:anchorId="02821E97">
           <v:shape id="_x0000_i1025" type="#_x0000_t75" style="width:453.95pt;height:195pt" o:ole="">
-            <v:imagedata r:id="rId11" o:title=""/>
+            <v:imagedata r:id="rId13" o:title=""/>
           </v:shape>
-          <o:OLEObject Type="Embed" ProgID="Visio.Drawing.15" ShapeID="_x0000_i1025" DrawAspect="Content" ObjectID="_1581253735" r:id="rId12"/>
+          <o:OLEObject Type="Embed" ProgID="Visio.Drawing.15" ShapeID="_x0000_i1025" DrawAspect="Content" ObjectID="_1581255505" r:id="rId14"/>
         </w:object>
       </w:r>
     </w:p>
@@ -7546,7 +7569,7 @@
           <w:rFonts w:cs="Arial"/>
           <w:noProof/>
         </w:rPr>
-        <w:t>2</w:t>
+        <w:t>3</w:t>
       </w:r>
       <w:r>
         <w:rPr>
@@ -7628,6 +7651,9 @@
         <w:gridCol w:w="1598"/>
       </w:tblGrid>
       <w:tr>
+        <w:trPr>
+          <w:trHeight w:val="269"/>
+        </w:trPr>
         <w:tc>
           <w:tcPr>
             <w:tcW w:w="0" w:type="auto"/>
@@ -7710,6 +7736,9 @@
         </w:tc>
       </w:tr>
       <w:tr>
+        <w:trPr>
+          <w:trHeight w:val="523"/>
+        </w:trPr>
         <w:tc>
           <w:tcPr>
             <w:tcW w:w="0" w:type="auto"/>
@@ -7814,6 +7843,9 @@
         </w:tc>
       </w:tr>
       <w:tr>
+        <w:trPr>
+          <w:trHeight w:val="523"/>
+        </w:trPr>
         <w:tc>
           <w:tcPr>
             <w:tcW w:w="0" w:type="auto"/>
@@ -7911,6 +7943,9 @@
         </w:tc>
       </w:tr>
       <w:tr>
+        <w:trPr>
+          <w:trHeight w:val="539"/>
+        </w:trPr>
         <w:tc>
           <w:tcPr>
             <w:tcW w:w="0" w:type="auto"/>
@@ -8015,6 +8050,9 @@
         </w:tc>
       </w:tr>
       <w:tr>
+        <w:trPr>
+          <w:trHeight w:val="523"/>
+        </w:trPr>
         <w:tc>
           <w:tcPr>
             <w:tcW w:w="0" w:type="auto"/>
@@ -8108,119 +8146,116 @@
       <w:pPr>
         <w:pStyle w:val="2Untertitle"/>
       </w:pPr>
-      <w:bookmarkStart w:id="18" w:name="_Toc507102903"/>
+      <w:bookmarkStart w:id="17" w:name="_Toc507102903"/>
       <w:r>
         <w:t>Restriktionen</w:t>
+      </w:r>
+      <w:bookmarkEnd w:id="17"/>
+    </w:p>
+    <w:p>
+      <w:pPr>
+        <w:rPr>
+          <w:rFonts w:cs="Arial"/>
+          <w:lang w:eastAsia="de-CH"/>
+        </w:rPr>
+      </w:pPr>
+      <w:r>
+        <w:rPr>
+          <w:rFonts w:cs="Arial"/>
+          <w:lang w:eastAsia="de-CH"/>
+        </w:rPr>
+        <w:t xml:space="preserve">Aufgrund der dargestellten Bilder </w:t>
+      </w:r>
+      <w:r>
+        <w:rPr>
+          <w:rFonts w:cs="Arial"/>
+          <w:lang w:eastAsia="de-CH"/>
+        </w:rPr>
+        <w:t>darf</w:t>
+      </w:r>
+      <w:r>
+        <w:rPr>
+          <w:rFonts w:cs="Arial"/>
+          <w:lang w:eastAsia="de-CH"/>
+        </w:rPr>
+        <w:t xml:space="preserve"> keine Diagnose möglich sei</w:t>
+      </w:r>
+      <w:r>
+        <w:rPr>
+          <w:rFonts w:cs="Arial"/>
+          <w:lang w:eastAsia="de-CH"/>
+        </w:rPr>
+        <w:t>n, daher sollten alle Daten a</w:t>
+      </w:r>
+      <w:r>
+        <w:rPr>
+          <w:rFonts w:cs="Arial"/>
+          <w:lang w:eastAsia="de-CH"/>
+        </w:rPr>
+        <w:t>non</w:t>
+      </w:r>
+      <w:r>
+        <w:rPr>
+          <w:rFonts w:cs="Arial"/>
+          <w:lang w:eastAsia="de-CH"/>
+        </w:rPr>
+        <w:t>y</w:t>
+      </w:r>
+      <w:r>
+        <w:rPr>
+          <w:rFonts w:cs="Arial"/>
+          <w:lang w:eastAsia="de-CH"/>
+        </w:rPr>
+        <w:t>mi</w:t>
+      </w:r>
+      <w:r>
+        <w:rPr>
+          <w:rFonts w:cs="Arial"/>
+          <w:lang w:eastAsia="de-CH"/>
+        </w:rPr>
+        <w:t xml:space="preserve">siert sein. </w:t>
+      </w:r>
+    </w:p>
+    <w:p>
+      <w:pPr>
+        <w:rPr>
+          <w:rFonts w:cs="Arial"/>
+          <w:lang w:eastAsia="de-CH"/>
+        </w:rPr>
+      </w:pPr>
+      <w:r>
+        <w:rPr>
+          <w:rFonts w:cs="Arial"/>
+          <w:lang w:eastAsia="de-CH"/>
+        </w:rPr>
+        <w:t>Das System soll schnell sein. Daher soll man nie mehr als 2 Sekunden auf erste Antwort warten müssen. Veränderte Daten sollen vollständig gespeichert werden und bei nächsten Zugriff vorhanden sein.</w:t>
+      </w:r>
+    </w:p>
+    <w:p>
+      <w:pPr>
+        <w:pStyle w:val="2Untertitle"/>
+      </w:pPr>
+      <w:bookmarkStart w:id="18" w:name="_Toc507102904"/>
+      <w:r>
+        <w:t>Annahmen und Abhängigkeiten</w:t>
       </w:r>
       <w:bookmarkEnd w:id="18"/>
     </w:p>
     <w:p>
       <w:pPr>
         <w:rPr>
-          <w:rFonts w:cs="Arial"/>
           <w:lang w:eastAsia="de-CH"/>
         </w:rPr>
       </w:pPr>
       <w:r>
         <w:rPr>
-          <w:rFonts w:cs="Arial"/>
           <w:lang w:eastAsia="de-CH"/>
         </w:rPr>
-        <w:t xml:space="preserve">Aufgrund der dargestellten Bilder </w:t>
-      </w:r>
-      <w:r>
-        <w:rPr>
-          <w:rFonts w:cs="Arial"/>
-          <w:lang w:eastAsia="de-CH"/>
-        </w:rPr>
-        <w:t>darf</w:t>
-      </w:r>
-      <w:r>
-        <w:rPr>
-          <w:rFonts w:cs="Arial"/>
-          <w:lang w:eastAsia="de-CH"/>
-        </w:rPr>
-        <w:t xml:space="preserve"> keine Diagnose möglich sei</w:t>
-      </w:r>
-      <w:r>
-        <w:rPr>
-          <w:rFonts w:cs="Arial"/>
-          <w:lang w:eastAsia="de-CH"/>
-        </w:rPr>
-        <w:t>n, daher sollten alle Daten a</w:t>
-      </w:r>
-      <w:r>
-        <w:rPr>
-          <w:rFonts w:cs="Arial"/>
-          <w:lang w:eastAsia="de-CH"/>
-        </w:rPr>
-        <w:t>non</w:t>
-      </w:r>
-      <w:r>
-        <w:rPr>
-          <w:rFonts w:cs="Arial"/>
-          <w:lang w:eastAsia="de-CH"/>
-        </w:rPr>
-        <w:t>y</w:t>
-      </w:r>
-      <w:r>
-        <w:rPr>
-          <w:rFonts w:cs="Arial"/>
-          <w:lang w:eastAsia="de-CH"/>
-        </w:rPr>
-        <w:t>mi</w:t>
-      </w:r>
-      <w:r>
-        <w:rPr>
-          <w:rFonts w:cs="Arial"/>
-          <w:lang w:eastAsia="de-CH"/>
-        </w:rPr>
-        <w:t xml:space="preserve">siert sein. </w:t>
+        <w:t>Verwendete Schnittstelle zum Abfragen der DICOM-Files vom PACS-Server.</w:t>
       </w:r>
     </w:p>
     <w:p>
       <w:pPr>
-        <w:rPr>
-          <w:rFonts w:cs="Arial"/>
-          <w:lang w:eastAsia="de-CH"/>
-        </w:rPr>
-      </w:pPr>
-      <w:r>
-        <w:rPr>
-          <w:rFonts w:cs="Arial"/>
-          <w:color w:val="FF0000"/>
-          <w:lang w:eastAsia="de-CH"/>
-        </w:rPr>
-        <w:t xml:space="preserve">Es wird davon ausgegangen, dass nie mehr als 10 Personen das System gleichzeitig verwenden wird. </w:t>
-      </w:r>
-      <w:r>
-        <w:rPr>
-          <w:rFonts w:cs="Arial"/>
-          <w:lang w:eastAsia="de-CH"/>
-        </w:rPr>
-        <w:t xml:space="preserve">Dennoch sollten die Daten-Persistenz berücksichtigt werden um möglichen Probleme vorzubeugen. </w:t>
-      </w:r>
-      <w:r>
-        <w:rPr>
-          <w:rFonts w:cs="Arial"/>
-          <w:color w:val="FF0000"/>
-          <w:lang w:eastAsia="de-CH"/>
-        </w:rPr>
-        <w:t>Es sollten möglichst wenige Transaktionen durchgeführt werden, so soll die Benützte Datenmenge gering gehalten werden.</w:t>
-      </w:r>
-    </w:p>
-    <w:p>
-      <w:pPr>
-        <w:pStyle w:val="2Untertitle"/>
-      </w:pPr>
-      <w:bookmarkStart w:id="19" w:name="_Toc507102904"/>
-      <w:r>
-        <w:t>Annahmen und Abhängigkeiten</w:t>
-      </w:r>
-      <w:bookmarkEnd w:id="19"/>
-    </w:p>
-    <w:p>
-      <w:pPr>
         <w:pStyle w:val="berschrift1"/>
         <w:spacing w:line="360" w:lineRule="auto"/>
         <w:rPr>
@@ -8228,8 +8263,8 @@
           <w:lang w:eastAsia="de-CH"/>
         </w:rPr>
       </w:pPr>
-      <w:bookmarkStart w:id="20" w:name="_Toc507102288"/>
-      <w:bookmarkStart w:id="21" w:name="_Toc507102905"/>
+      <w:bookmarkStart w:id="19" w:name="_Toc507102288"/>
+      <w:bookmarkStart w:id="20" w:name="_Toc507102905"/>
       <w:r>
         <w:rPr>
           <w:rFonts w:ascii="Arial" w:hAnsi="Arial" w:cs="Arial"/>
@@ -8237,6 +8272,8 @@
         </w:rPr>
         <w:t>Spezifische Anforderungen</w:t>
       </w:r>
+      <w:bookmarkStart w:id="21" w:name="_GoBack"/>
+      <w:bookmarkEnd w:id="19"/>
       <w:bookmarkEnd w:id="20"/>
       <w:bookmarkEnd w:id="21"/>
     </w:p>
@@ -15779,7 +15816,7 @@
 </file>
 
 <file path=customXml/itemProps2.xml><?xml version="1.0" encoding="utf-8"?>
-<ds:datastoreItem xmlns:ds="http://schemas.openxmlformats.org/officeDocument/2006/customXml" ds:itemID="{DDEB3499-AC54-4761-A59F-D411260D5CA7}">
+<ds:datastoreItem xmlns:ds="http://schemas.openxmlformats.org/officeDocument/2006/customXml" ds:itemID="{7BEB92A5-4504-4130-AEDA-6DD695BC3B86}">
   <ds:schemaRefs>
     <ds:schemaRef ds:uri="http://schemas.openxmlformats.org/officeDocument/2006/bibliography"/>
   </ds:schemaRefs>

</xml_diff>